<commit_message>
doc: se modifico el archivo
</commit_message>
<xml_diff>
--- a/Arquitectura de software/Casos de Uso formato extendido L-MACK.docx
+++ b/Arquitectura de software/Casos de Uso formato extendido L-MACK.docx
@@ -9897,8 +9897,6 @@
               </w:rPr>
               <w:t>Se presenta el listado detallado de incidentes.</w:t>
             </w:r>
-            <w:bookmarkStart w:id="0" w:name="_GoBack"/>
-            <w:bookmarkEnd w:id="0"/>
           </w:p>
         </w:tc>
       </w:tr>
@@ -10419,7 +10417,7 @@
                 <w:color w:val="000000"/>
                 <w:lang w:val="es-MX"/>
               </w:rPr>
-              <w:t>Crear torneo</w:t>
+              <w:t>Actualizar incidentes</w:t>
             </w:r>
           </w:p>
         </w:tc>
@@ -10587,7 +10585,7 @@
                 <w:color w:val="000000"/>
                 <w:lang w:val="es-MX"/>
               </w:rPr>
-              <w:t>El administrador crea un nuevo torneo</w:t>
+              <w:t>Permite modificar información de incidentes ya registrados.</w:t>
             </w:r>
           </w:p>
         </w:tc>
@@ -10671,7 +10669,7 @@
                 <w:color w:val="000000"/>
                 <w:lang w:val="es-MX"/>
               </w:rPr>
-              <w:t>El administrador deberá de estar registrado en el sistema web</w:t>
+              <w:t>El incidente debe estar previamente registrado.</w:t>
             </w:r>
           </w:p>
         </w:tc>
@@ -10927,23 +10925,16 @@
               <w:rPr>
                 <w:rFonts w:ascii="Calibri" w:eastAsia="Calibri" w:hAnsi="Calibri" w:cs="Calibri"/>
                 <w:color w:val="000000"/>
-              </w:rPr>
-            </w:pPr>
-            <w:proofErr w:type="spellStart"/>
-            <w:r>
-              <w:rPr>
-                <w:rFonts w:ascii="Calibri" w:eastAsia="Calibri" w:hAnsi="Calibri" w:cs="Calibri"/>
-                <w:color w:val="000000"/>
-              </w:rPr>
-              <w:t>ingresar</w:t>
-            </w:r>
-            <w:proofErr w:type="spellEnd"/>
-            <w:r>
-              <w:rPr>
-                <w:rFonts w:ascii="Calibri" w:eastAsia="Calibri" w:hAnsi="Calibri" w:cs="Calibri"/>
-                <w:color w:val="000000"/>
-              </w:rPr>
-              <w:t xml:space="preserve"> login y password </w:t>
+                <w:lang w:val="es-MX"/>
+              </w:rPr>
+            </w:pPr>
+            <w:r>
+              <w:rPr>
+                <w:rFonts w:ascii="Calibri" w:eastAsia="Calibri" w:hAnsi="Calibri" w:cs="Calibri"/>
+                <w:color w:val="000000"/>
+                <w:lang w:val="es-MX"/>
+              </w:rPr>
+              <w:t>El actor accede al incidente a actualizar.</w:t>
             </w:r>
           </w:p>
         </w:tc>
@@ -10977,6 +10968,7 @@
               <w:rPr>
                 <w:rFonts w:ascii="Calibri" w:eastAsia="Calibri" w:hAnsi="Calibri" w:cs="Calibri"/>
                 <w:color w:val="000000"/>
+                <w:lang w:val="es-MX"/>
               </w:rPr>
             </w:pPr>
           </w:p>
@@ -11053,36 +11045,8 @@
                 <w:color w:val="000000"/>
                 <w:lang w:val="es-MX"/>
               </w:rPr>
-              <w:t xml:space="preserve">El sistema valida el </w:t>
-            </w:r>
-            <w:proofErr w:type="spellStart"/>
-            <w:r>
-              <w:rPr>
-                <w:rFonts w:ascii="Calibri" w:eastAsia="Calibri" w:hAnsi="Calibri" w:cs="Calibri"/>
-                <w:color w:val="000000"/>
-                <w:lang w:val="es-MX"/>
-              </w:rPr>
-              <w:t>login</w:t>
-            </w:r>
-            <w:proofErr w:type="spellEnd"/>
-            <w:r>
-              <w:rPr>
-                <w:rFonts w:ascii="Calibri" w:eastAsia="Calibri" w:hAnsi="Calibri" w:cs="Calibri"/>
-                <w:color w:val="000000"/>
-                <w:lang w:val="es-MX"/>
-              </w:rPr>
-              <w:t xml:space="preserve"> y </w:t>
-            </w:r>
-            <w:proofErr w:type="spellStart"/>
-            <w:r>
-              <w:rPr>
-                <w:rFonts w:ascii="Calibri" w:eastAsia="Calibri" w:hAnsi="Calibri" w:cs="Calibri"/>
-                <w:color w:val="000000"/>
-                <w:lang w:val="es-MX"/>
-              </w:rPr>
-              <w:t>password</w:t>
-            </w:r>
-            <w:proofErr w:type="spellEnd"/>
+              <w:t>Modifica los campos necesarios.</w:t>
+            </w:r>
           </w:p>
         </w:tc>
       </w:tr>
@@ -11192,7 +11156,7 @@
                 <w:color w:val="000000"/>
                 <w:lang w:val="es-MX"/>
               </w:rPr>
-              <w:t>El administrador crea un nuevo torneo</w:t>
+              <w:t>El sistema guarda los cambios.</w:t>
             </w:r>
           </w:p>
         </w:tc>
@@ -11299,7 +11263,7 @@
                 <w:color w:val="000000"/>
                 <w:lang w:val="es-MX"/>
               </w:rPr>
-              <w:t>El administrador ingresa al sistema</w:t>
+              <w:t>El incidente queda actualizado.</w:t>
             </w:r>
           </w:p>
         </w:tc>
@@ -11648,8 +11612,10 @@
                 <w:color w:val="000000"/>
                 <w:lang w:val="es-MX"/>
               </w:rPr>
-              <w:t xml:space="preserve">El sistema le solicitara que ingrese nuevamente sus  datos </w:t>
-            </w:r>
+              <w:t>El incidente no existe</w:t>
+            </w:r>
+            <w:bookmarkStart w:id="0" w:name="_GoBack"/>
+            <w:bookmarkEnd w:id="0"/>
           </w:p>
         </w:tc>
       </w:tr>

</xml_diff>

<commit_message>
doc: se agregar imagenes
</commit_message>
<xml_diff>
--- a/Arquitectura de software/Casos de Uso formato extendido L-MACK.docx
+++ b/Arquitectura de software/Casos de Uso formato extendido L-MACK.docx
@@ -30,29 +30,7 @@
           <w:szCs w:val="72"/>
           <w:lang w:val="es-CO"/>
         </w:rPr>
-        <w:t xml:space="preserve">Casos de </w:t>
-      </w:r>
-      <w:proofErr w:type="gramStart"/>
-      <w:r>
-        <w:rPr>
-          <w:rFonts w:ascii="Cambria" w:eastAsia="Cambria" w:hAnsi="Cambria" w:cs="Cambria"/>
-          <w:color w:val="262626"/>
-          <w:sz w:val="72"/>
-          <w:szCs w:val="72"/>
-          <w:lang w:val="es-CO"/>
-        </w:rPr>
-        <w:t>uso  extendido</w:t>
-      </w:r>
-      <w:proofErr w:type="gramEnd"/>
-      <w:r>
-        <w:rPr>
-          <w:rFonts w:ascii="Cambria" w:eastAsia="Cambria" w:hAnsi="Cambria" w:cs="Cambria"/>
-          <w:color w:val="262626"/>
-          <w:sz w:val="72"/>
-          <w:szCs w:val="72"/>
-          <w:lang w:val="es-CO"/>
-        </w:rPr>
-        <w:t xml:space="preserve"> </w:t>
+        <w:t xml:space="preserve">Casos de uso  extendido </w:t>
       </w:r>
       <w:r>
         <w:rPr>
@@ -651,26 +629,26 @@
       <w:r>
         <w:rPr>
           <w:rFonts w:ascii="Calibri" w:eastAsia="Calibri" w:hAnsi="Calibri" w:cs="Calibri"/>
-          <w:noProof/>
           <w:color w:val="000000"/>
           <w:lang w:val="es-CO"/>
         </w:rPr>
         <w:drawing>
-          <wp:inline distT="19050" distB="19050" distL="19050" distR="19050" wp14:anchorId="5D2B0A36" wp14:editId="57339674">
-            <wp:extent cx="6934200" cy="4267200"/>
+          <wp:inline distT="0" distB="0" distL="0" distR="0" wp14:anchorId="6741A6C8" wp14:editId="7511186B">
+            <wp:extent cx="6630868" cy="1837055"/>
             <wp:effectExtent l="0" t="0" r="0" b="0"/>
-            <wp:docPr id="14" name="image12.png"/>
-            <wp:cNvGraphicFramePr/>
+            <wp:docPr id="622716107" name="Imagen 1"/>
+            <wp:cNvGraphicFramePr>
+              <a:graphicFrameLocks xmlns:a="http://schemas.openxmlformats.org/drawingml/2006/main" noChangeAspect="1"/>
+            </wp:cNvGraphicFramePr>
             <a:graphic xmlns:a="http://schemas.openxmlformats.org/drawingml/2006/main">
               <a:graphicData uri="http://schemas.openxmlformats.org/drawingml/2006/picture">
                 <pic:pic xmlns:pic="http://schemas.openxmlformats.org/drawingml/2006/picture">
                   <pic:nvPicPr>
-                    <pic:cNvPr id="0" name="image12.png"/>
-                    <pic:cNvPicPr preferRelativeResize="0"/>
+                    <pic:cNvPr id="622716107" name=""/>
+                    <pic:cNvPicPr/>
                   </pic:nvPicPr>
                   <pic:blipFill>
                     <a:blip r:embed="rId8"/>
-                    <a:srcRect/>
                     <a:stretch>
                       <a:fillRect/>
                     </a:stretch>
@@ -678,12 +656,11 @@
                   <pic:spPr>
                     <a:xfrm>
                       <a:off x="0" y="0"/>
-                      <a:ext cx="6934200" cy="4267200"/>
+                      <a:ext cx="6641152" cy="1839904"/>
                     </a:xfrm>
                     <a:prstGeom prst="rect">
                       <a:avLst/>
                     </a:prstGeom>
-                    <a:ln/>
                   </pic:spPr>
                 </pic:pic>
               </a:graphicData>
@@ -1756,23 +1733,13 @@
                 <w:lang w:val="es-CO"/>
               </w:rPr>
             </w:pPr>
-            <w:proofErr w:type="spellStart"/>
-            <w:r>
-              <w:rPr>
-                <w:rFonts w:ascii="Calibri" w:eastAsia="Calibri" w:hAnsi="Calibri" w:cs="Calibri"/>
-                <w:color w:val="000000"/>
-                <w:lang w:val="es-CO"/>
-              </w:rPr>
-              <w:t>Pos</w:t>
-            </w:r>
-            <w:proofErr w:type="spellEnd"/>
-            <w:r>
-              <w:rPr>
-                <w:rFonts w:ascii="Calibri" w:eastAsia="Calibri" w:hAnsi="Calibri" w:cs="Calibri"/>
-                <w:color w:val="000000"/>
-                <w:lang w:val="es-CO"/>
-              </w:rPr>
-              <w:t xml:space="preserve"> Condición </w:t>
+            <w:r>
+              <w:rPr>
+                <w:rFonts w:ascii="Calibri" w:eastAsia="Calibri" w:hAnsi="Calibri" w:cs="Calibri"/>
+                <w:color w:val="000000"/>
+                <w:lang w:val="es-CO"/>
+              </w:rPr>
+              <w:t xml:space="preserve">Pos Condición </w:t>
             </w:r>
           </w:p>
         </w:tc>
@@ -2506,7 +2473,7 @@
           <w:lang w:val="es-CO"/>
         </w:rPr>
         <w:pict w14:anchorId="711FBC00">
-          <v:shape id="_x0000_i1025" type="#_x0000_t75" style="width:93.75pt;height:38.25pt">
+          <v:shape id="_x0000_i1032" type="#_x0000_t75" style="width:93.9pt;height:38.2pt">
             <v:imagedata r:id="rId7" o:title="Logo_L-MACK png"/>
           </v:shape>
         </w:pict>
@@ -3560,23 +3527,13 @@
                 <w:lang w:val="es-CO"/>
               </w:rPr>
             </w:pPr>
-            <w:proofErr w:type="spellStart"/>
-            <w:r>
-              <w:rPr>
-                <w:rFonts w:ascii="Calibri" w:eastAsia="Calibri" w:hAnsi="Calibri" w:cs="Calibri"/>
-                <w:color w:val="000000"/>
-                <w:lang w:val="es-CO"/>
-              </w:rPr>
-              <w:t>Pos</w:t>
-            </w:r>
-            <w:proofErr w:type="spellEnd"/>
-            <w:r>
-              <w:rPr>
-                <w:rFonts w:ascii="Calibri" w:eastAsia="Calibri" w:hAnsi="Calibri" w:cs="Calibri"/>
-                <w:color w:val="000000"/>
-                <w:lang w:val="es-CO"/>
-              </w:rPr>
-              <w:t xml:space="preserve"> Condición </w:t>
+            <w:r>
+              <w:rPr>
+                <w:rFonts w:ascii="Calibri" w:eastAsia="Calibri" w:hAnsi="Calibri" w:cs="Calibri"/>
+                <w:color w:val="000000"/>
+                <w:lang w:val="es-CO"/>
+              </w:rPr>
+              <w:t xml:space="preserve">Pos Condición </w:t>
             </w:r>
           </w:p>
         </w:tc>
@@ -4094,25 +4051,7 @@
                 <w:color w:val="000000"/>
                 <w:lang w:val="es-CO"/>
               </w:rPr>
-              <w:t xml:space="preserve">Error en el guardado de datos, ya sea por </w:t>
-            </w:r>
-            <w:proofErr w:type="spellStart"/>
-            <w:r>
-              <w:rPr>
-                <w:rFonts w:ascii="Calibri" w:eastAsia="Calibri" w:hAnsi="Calibri" w:cs="Calibri"/>
-                <w:color w:val="000000"/>
-                <w:lang w:val="es-CO"/>
-              </w:rPr>
-              <w:t>informacion</w:t>
-            </w:r>
-            <w:proofErr w:type="spellEnd"/>
-            <w:r>
-              <w:rPr>
-                <w:rFonts w:ascii="Calibri" w:eastAsia="Calibri" w:hAnsi="Calibri" w:cs="Calibri"/>
-                <w:color w:val="000000"/>
-                <w:lang w:val="es-CO"/>
-              </w:rPr>
-              <w:t xml:space="preserve"> incorrecta o por otros factores.</w:t>
+              <w:t>Error en el guardado de datos, ya sea por informacion incorrecta o por otros factores.</w:t>
             </w:r>
           </w:p>
         </w:tc>
@@ -5178,23 +5117,13 @@
                 <w:lang w:val="es-CO"/>
               </w:rPr>
             </w:pPr>
-            <w:proofErr w:type="spellStart"/>
-            <w:r>
-              <w:rPr>
-                <w:rFonts w:ascii="Calibri" w:eastAsia="Calibri" w:hAnsi="Calibri" w:cs="Calibri"/>
-                <w:color w:val="000000"/>
-                <w:lang w:val="es-CO"/>
-              </w:rPr>
-              <w:t>Pos</w:t>
-            </w:r>
-            <w:proofErr w:type="spellEnd"/>
-            <w:r>
-              <w:rPr>
-                <w:rFonts w:ascii="Calibri" w:eastAsia="Calibri" w:hAnsi="Calibri" w:cs="Calibri"/>
-                <w:color w:val="000000"/>
-                <w:lang w:val="es-CO"/>
-              </w:rPr>
-              <w:t xml:space="preserve"> Condición </w:t>
+            <w:r>
+              <w:rPr>
+                <w:rFonts w:ascii="Calibri" w:eastAsia="Calibri" w:hAnsi="Calibri" w:cs="Calibri"/>
+                <w:color w:val="000000"/>
+                <w:lang w:val="es-CO"/>
+              </w:rPr>
+              <w:t xml:space="preserve">Pos Condición </w:t>
             </w:r>
           </w:p>
         </w:tc>
@@ -5869,7 +5798,6 @@
                 <w:color w:val="000000"/>
                 <w:lang w:val="es-CO"/>
               </w:rPr>
-              <w:lastRenderedPageBreak/>
               <w:t>Actor</w:t>
             </w:r>
             <w:r>
@@ -6731,23 +6659,13 @@
                 <w:lang w:val="es-CO"/>
               </w:rPr>
             </w:pPr>
-            <w:proofErr w:type="spellStart"/>
-            <w:r>
-              <w:rPr>
-                <w:rFonts w:ascii="Calibri" w:eastAsia="Calibri" w:hAnsi="Calibri" w:cs="Calibri"/>
-                <w:color w:val="000000"/>
-                <w:lang w:val="es-CO"/>
-              </w:rPr>
-              <w:t>Pos</w:t>
-            </w:r>
-            <w:proofErr w:type="spellEnd"/>
-            <w:r>
-              <w:rPr>
-                <w:rFonts w:ascii="Calibri" w:eastAsia="Calibri" w:hAnsi="Calibri" w:cs="Calibri"/>
-                <w:color w:val="000000"/>
-                <w:lang w:val="es-CO"/>
-              </w:rPr>
-              <w:t xml:space="preserve"> Condición </w:t>
+            <w:r>
+              <w:rPr>
+                <w:rFonts w:ascii="Calibri" w:eastAsia="Calibri" w:hAnsi="Calibri" w:cs="Calibri"/>
+                <w:color w:val="000000"/>
+                <w:lang w:val="es-CO"/>
+              </w:rPr>
+              <w:t xml:space="preserve">Pos Condición </w:t>
             </w:r>
           </w:p>
         </w:tc>
@@ -7173,6 +7091,54 @@
           <w:lang w:val="es-CO"/>
         </w:rPr>
       </w:pPr>
+      <w:r>
+        <w:rPr>
+          <w:color w:val="000000"/>
+          <w:lang w:val="es-CO"/>
+        </w:rPr>
+        <w:tab/>
+      </w:r>
+      <w:r>
+        <w:rPr>
+          <w:color w:val="000000"/>
+          <w:lang w:val="es-CO"/>
+        </w:rPr>
+        <w:drawing>
+          <wp:inline distT="0" distB="0" distL="0" distR="0" wp14:anchorId="19B6CEAD" wp14:editId="347CDB8B">
+            <wp:extent cx="6990715" cy="2730500"/>
+            <wp:effectExtent l="0" t="0" r="635" b="0"/>
+            <wp:docPr id="1620444337" name="Imagen 1" descr="Imagen que contiene exterior, agua, barco, calle&#10;&#10;El contenido generado por IA puede ser incorrecto."/>
+            <wp:cNvGraphicFramePr>
+              <a:graphicFrameLocks xmlns:a="http://schemas.openxmlformats.org/drawingml/2006/main" noChangeAspect="1"/>
+            </wp:cNvGraphicFramePr>
+            <a:graphic xmlns:a="http://schemas.openxmlformats.org/drawingml/2006/main">
+              <a:graphicData uri="http://schemas.openxmlformats.org/drawingml/2006/picture">
+                <pic:pic xmlns:pic="http://schemas.openxmlformats.org/drawingml/2006/picture">
+                  <pic:nvPicPr>
+                    <pic:cNvPr id="1620444337" name="Imagen 1" descr="Imagen que contiene exterior, agua, barco, calle&#10;&#10;El contenido generado por IA puede ser incorrecto."/>
+                    <pic:cNvPicPr/>
+                  </pic:nvPicPr>
+                  <pic:blipFill>
+                    <a:blip r:embed="rId10"/>
+                    <a:stretch>
+                      <a:fillRect/>
+                    </a:stretch>
+                  </pic:blipFill>
+                  <pic:spPr>
+                    <a:xfrm>
+                      <a:off x="0" y="0"/>
+                      <a:ext cx="6990715" cy="2730500"/>
+                    </a:xfrm>
+                    <a:prstGeom prst="rect">
+                      <a:avLst/>
+                    </a:prstGeom>
+                  </pic:spPr>
+                </pic:pic>
+              </a:graphicData>
+            </a:graphic>
+          </wp:inline>
+        </w:drawing>
+      </w:r>
     </w:p>
     <w:p>
       <w:pPr>
@@ -8089,23 +8055,13 @@
                 <w:lang w:val="es-CO"/>
               </w:rPr>
             </w:pPr>
-            <w:proofErr w:type="spellStart"/>
-            <w:r>
-              <w:rPr>
-                <w:rFonts w:ascii="Calibri" w:eastAsia="Calibri" w:hAnsi="Calibri" w:cs="Calibri"/>
-                <w:color w:val="000000"/>
-                <w:lang w:val="es-CO"/>
-              </w:rPr>
-              <w:t>Pos</w:t>
-            </w:r>
-            <w:proofErr w:type="spellEnd"/>
-            <w:r>
-              <w:rPr>
-                <w:rFonts w:ascii="Calibri" w:eastAsia="Calibri" w:hAnsi="Calibri" w:cs="Calibri"/>
-                <w:color w:val="000000"/>
-                <w:lang w:val="es-CO"/>
-              </w:rPr>
-              <w:t xml:space="preserve"> Condición </w:t>
+            <w:r>
+              <w:rPr>
+                <w:rFonts w:ascii="Calibri" w:eastAsia="Calibri" w:hAnsi="Calibri" w:cs="Calibri"/>
+                <w:color w:val="000000"/>
+                <w:lang w:val="es-CO"/>
+              </w:rPr>
+              <w:t xml:space="preserve">Pos Condición </w:t>
             </w:r>
           </w:p>
         </w:tc>
@@ -8577,7 +8533,7 @@
                     </pic:cNvPicPr>
                   </pic:nvPicPr>
                   <pic:blipFill>
-                    <a:blip r:embed="rId10" cstate="print">
+                    <a:blip r:embed="rId11" cstate="print">
                       <a:extLst>
                         <a:ext uri="{28A0092B-C50C-407E-A947-70E740481C1C}">
                           <a14:useLocalDpi xmlns:a14="http://schemas.microsoft.com/office/drawing/2010/main" val="0"/>
@@ -9496,23 +9452,13 @@
                 <w:lang w:val="es-CO"/>
               </w:rPr>
             </w:pPr>
-            <w:proofErr w:type="spellStart"/>
-            <w:r>
-              <w:rPr>
-                <w:rFonts w:ascii="Calibri" w:eastAsia="Calibri" w:hAnsi="Calibri" w:cs="Calibri"/>
-                <w:color w:val="000000"/>
-                <w:lang w:val="es-CO"/>
-              </w:rPr>
-              <w:t>Pos</w:t>
-            </w:r>
-            <w:proofErr w:type="spellEnd"/>
-            <w:r>
-              <w:rPr>
-                <w:rFonts w:ascii="Calibri" w:eastAsia="Calibri" w:hAnsi="Calibri" w:cs="Calibri"/>
-                <w:color w:val="000000"/>
-                <w:lang w:val="es-CO"/>
-              </w:rPr>
-              <w:t xml:space="preserve"> Condición </w:t>
+            <w:r>
+              <w:rPr>
+                <w:rFonts w:ascii="Calibri" w:eastAsia="Calibri" w:hAnsi="Calibri" w:cs="Calibri"/>
+                <w:color w:val="000000"/>
+                <w:lang w:val="es-CO"/>
+              </w:rPr>
+              <w:t xml:space="preserve">Pos Condición </w:t>
             </w:r>
           </w:p>
         </w:tc>
@@ -9788,25 +9734,7 @@
                 <w:color w:val="000000"/>
                 <w:lang w:val="es-CO"/>
               </w:rPr>
-              <w:t xml:space="preserve">Si los datos ingresados no son correctos no </w:t>
-            </w:r>
-            <w:proofErr w:type="gramStart"/>
-            <w:r>
-              <w:rPr>
-                <w:rFonts w:ascii="Calibri" w:eastAsia="Calibri" w:hAnsi="Calibri" w:cs="Calibri"/>
-                <w:color w:val="000000"/>
-                <w:lang w:val="es-CO"/>
-              </w:rPr>
-              <w:t>podrá  acceder</w:t>
-            </w:r>
-            <w:proofErr w:type="gramEnd"/>
-            <w:r>
-              <w:rPr>
-                <w:rFonts w:ascii="Calibri" w:eastAsia="Calibri" w:hAnsi="Calibri" w:cs="Calibri"/>
-                <w:color w:val="000000"/>
-                <w:lang w:val="es-CO"/>
-              </w:rPr>
-              <w:t xml:space="preserve"> al sistema</w:t>
+              <w:t>Si los datos ingresados no son correctos no podrá  acceder al sistema</w:t>
             </w:r>
           </w:p>
         </w:tc>
@@ -10866,23 +10794,13 @@
                 <w:lang w:val="es-CO"/>
               </w:rPr>
             </w:pPr>
-            <w:proofErr w:type="spellStart"/>
-            <w:r>
-              <w:rPr>
-                <w:rFonts w:ascii="Calibri" w:eastAsia="Calibri" w:hAnsi="Calibri" w:cs="Calibri"/>
-                <w:color w:val="000000"/>
-                <w:lang w:val="es-CO"/>
-              </w:rPr>
-              <w:t>Pos</w:t>
-            </w:r>
-            <w:proofErr w:type="spellEnd"/>
-            <w:r>
-              <w:rPr>
-                <w:rFonts w:ascii="Calibri" w:eastAsia="Calibri" w:hAnsi="Calibri" w:cs="Calibri"/>
-                <w:color w:val="000000"/>
-                <w:lang w:val="es-CO"/>
-              </w:rPr>
-              <w:t xml:space="preserve"> Condición </w:t>
+            <w:r>
+              <w:rPr>
+                <w:rFonts w:ascii="Calibri" w:eastAsia="Calibri" w:hAnsi="Calibri" w:cs="Calibri"/>
+                <w:color w:val="000000"/>
+                <w:lang w:val="es-CO"/>
+              </w:rPr>
+              <w:t xml:space="preserve">Pos Condición </w:t>
             </w:r>
           </w:p>
         </w:tc>
@@ -11336,7 +11254,7 @@
           <w:lang w:val="es-CO"/>
         </w:rPr>
         <w:drawing>
-          <wp:inline distT="0" distB="0" distL="0" distR="0" wp14:anchorId="2DFED50E" wp14:editId="24403D4C">
+          <wp:inline distT="0" distB="0" distL="0" distR="0" wp14:anchorId="2DFED50E" wp14:editId="304D39FB">
             <wp:extent cx="1704975" cy="701502"/>
             <wp:effectExtent l="0" t="0" r="0" b="0"/>
             <wp:docPr id="21" name="Imagen 21" descr="C:\Users\SANTIAGO\AppData\Local\Microsoft\Windows\INetCache\Content.Word\Logo_L-MACK png.png"/>
@@ -11353,7 +11271,7 @@
                     </pic:cNvPicPr>
                   </pic:nvPicPr>
                   <pic:blipFill>
-                    <a:blip r:embed="rId11" cstate="print">
+                    <a:blip r:embed="rId12" cstate="print">
                       <a:extLst>
                         <a:ext uri="{28A0092B-C50C-407E-A947-70E740481C1C}">
                           <a14:useLocalDpi xmlns:a14="http://schemas.microsoft.com/office/drawing/2010/main" val="0"/>
@@ -11385,6 +11303,82 @@
         </w:drawing>
       </w:r>
     </w:p>
+    <w:p>
+      <w:pPr>
+        <w:widowControl w:val="0"/>
+        <w:pBdr>
+          <w:top w:val="nil"/>
+          <w:left w:val="nil"/>
+          <w:bottom w:val="nil"/>
+          <w:right w:val="nil"/>
+          <w:between w:val="nil"/>
+        </w:pBdr>
+        <w:spacing w:line="240" w:lineRule="auto"/>
+        <w:ind w:right="234"/>
+        <w:jc w:val="right"/>
+        <w:rPr>
+          <w:rFonts w:ascii="Calibri" w:eastAsia="Calibri" w:hAnsi="Calibri" w:cs="Calibri"/>
+          <w:color w:val="000000"/>
+          <w:lang w:val="es-CO"/>
+        </w:rPr>
+      </w:pPr>
+      <w:r>
+        <w:rPr>
+          <w:rFonts w:ascii="Calibri" w:eastAsia="Calibri" w:hAnsi="Calibri" w:cs="Calibri"/>
+          <w:color w:val="000000"/>
+          <w:lang w:val="es-CO"/>
+        </w:rPr>
+        <w:drawing>
+          <wp:anchor distT="0" distB="0" distL="114300" distR="114300" simplePos="0" relativeHeight="251659264" behindDoc="1" locked="0" layoutInCell="1" allowOverlap="1" wp14:anchorId="2F3FB987" wp14:editId="79D3D7D2">
+            <wp:simplePos x="0" y="0"/>
+            <wp:positionH relativeFrom="page">
+              <wp:align>center</wp:align>
+            </wp:positionH>
+            <wp:positionV relativeFrom="page">
+              <wp:posOffset>4046855</wp:posOffset>
+            </wp:positionV>
+            <wp:extent cx="4277360" cy="2503170"/>
+            <wp:effectExtent l="0" t="0" r="8890" b="0"/>
+            <wp:wrapTopAndBottom/>
+            <wp:docPr id="1620670217" name="Imagen 1"/>
+            <wp:cNvGraphicFramePr>
+              <a:graphicFrameLocks xmlns:a="http://schemas.openxmlformats.org/drawingml/2006/main" noChangeAspect="1"/>
+            </wp:cNvGraphicFramePr>
+            <a:graphic xmlns:a="http://schemas.openxmlformats.org/drawingml/2006/main">
+              <a:graphicData uri="http://schemas.openxmlformats.org/drawingml/2006/picture">
+                <pic:pic xmlns:pic="http://schemas.openxmlformats.org/drawingml/2006/picture">
+                  <pic:nvPicPr>
+                    <pic:cNvPr id="1620670217" name=""/>
+                    <pic:cNvPicPr/>
+                  </pic:nvPicPr>
+                  <pic:blipFill>
+                    <a:blip r:embed="rId13">
+                      <a:extLst>
+                        <a:ext uri="{28A0092B-C50C-407E-A947-70E740481C1C}">
+                          <a14:useLocalDpi xmlns:a14="http://schemas.microsoft.com/office/drawing/2010/main" val="0"/>
+                        </a:ext>
+                      </a:extLst>
+                    </a:blip>
+                    <a:stretch>
+                      <a:fillRect/>
+                    </a:stretch>
+                  </pic:blipFill>
+                  <pic:spPr>
+                    <a:xfrm>
+                      <a:off x="0" y="0"/>
+                      <a:ext cx="4277360" cy="2503170"/>
+                    </a:xfrm>
+                    <a:prstGeom prst="rect">
+                      <a:avLst/>
+                    </a:prstGeom>
+                  </pic:spPr>
+                </pic:pic>
+              </a:graphicData>
+            </a:graphic>
+          </wp:anchor>
+        </w:drawing>
+      </w:r>
+    </w:p>
     <w:tbl>
       <w:tblPr>
         <w:tblStyle w:val="a6"/>
@@ -12040,45 +12034,7 @@
                 <w:color w:val="000000"/>
                 <w:lang w:val="es-CO"/>
               </w:rPr>
-              <w:t xml:space="preserve">Ingresar </w:t>
-            </w:r>
-            <w:proofErr w:type="spellStart"/>
-            <w:r>
-              <w:rPr>
-                <w:rFonts w:ascii="Calibri" w:eastAsia="Calibri" w:hAnsi="Calibri" w:cs="Calibri"/>
-                <w:color w:val="000000"/>
-                <w:lang w:val="es-CO"/>
-              </w:rPr>
-              <w:t>login</w:t>
-            </w:r>
-            <w:proofErr w:type="spellEnd"/>
-            <w:r>
-              <w:rPr>
-                <w:rFonts w:ascii="Calibri" w:eastAsia="Calibri" w:hAnsi="Calibri" w:cs="Calibri"/>
-                <w:color w:val="000000"/>
-                <w:lang w:val="es-CO"/>
-              </w:rPr>
-              <w:t xml:space="preserve"> y </w:t>
-            </w:r>
-            <w:proofErr w:type="spellStart"/>
-            <w:proofErr w:type="gramStart"/>
-            <w:r>
-              <w:rPr>
-                <w:rFonts w:ascii="Calibri" w:eastAsia="Calibri" w:hAnsi="Calibri" w:cs="Calibri"/>
-                <w:color w:val="000000"/>
-                <w:lang w:val="es-CO"/>
-              </w:rPr>
-              <w:t>password</w:t>
-            </w:r>
-            <w:proofErr w:type="spellEnd"/>
-            <w:proofErr w:type="gramEnd"/>
-            <w:r>
-              <w:rPr>
-                <w:rFonts w:ascii="Calibri" w:eastAsia="Calibri" w:hAnsi="Calibri" w:cs="Calibri"/>
-                <w:color w:val="000000"/>
-                <w:lang w:val="es-CO"/>
-              </w:rPr>
-              <w:t xml:space="preserve"> únicos </w:t>
+              <w:t xml:space="preserve">Ingresar login y password únicos </w:t>
             </w:r>
           </w:p>
         </w:tc>
@@ -12473,23 +12429,13 @@
                 <w:lang w:val="es-CO"/>
               </w:rPr>
             </w:pPr>
-            <w:proofErr w:type="spellStart"/>
-            <w:r>
-              <w:rPr>
-                <w:rFonts w:ascii="Calibri" w:eastAsia="Calibri" w:hAnsi="Calibri" w:cs="Calibri"/>
-                <w:color w:val="000000"/>
-                <w:lang w:val="es-CO"/>
-              </w:rPr>
-              <w:t>Pos</w:t>
-            </w:r>
-            <w:proofErr w:type="spellEnd"/>
-            <w:r>
-              <w:rPr>
-                <w:rFonts w:ascii="Calibri" w:eastAsia="Calibri" w:hAnsi="Calibri" w:cs="Calibri"/>
-                <w:color w:val="000000"/>
-                <w:lang w:val="es-CO"/>
-              </w:rPr>
-              <w:t xml:space="preserve"> Condición </w:t>
+            <w:r>
+              <w:rPr>
+                <w:rFonts w:ascii="Calibri" w:eastAsia="Calibri" w:hAnsi="Calibri" w:cs="Calibri"/>
+                <w:color w:val="000000"/>
+                <w:lang w:val="es-CO"/>
+              </w:rPr>
+              <w:t xml:space="preserve">Pos Condición </w:t>
             </w:r>
           </w:p>
         </w:tc>
@@ -12781,25 +12727,7 @@
                 <w:color w:val="000000"/>
                 <w:lang w:val="es-CO"/>
               </w:rPr>
-              <w:t xml:space="preserve"> no ingresa los datos correctos </w:t>
-            </w:r>
-            <w:proofErr w:type="gramStart"/>
-            <w:r>
-              <w:rPr>
-                <w:rFonts w:ascii="Calibri" w:eastAsia="Calibri" w:hAnsi="Calibri" w:cs="Calibri"/>
-                <w:color w:val="000000"/>
-                <w:lang w:val="es-CO"/>
-              </w:rPr>
-              <w:t>no  podrá</w:t>
-            </w:r>
-            <w:proofErr w:type="gramEnd"/>
-            <w:r>
-              <w:rPr>
-                <w:rFonts w:ascii="Calibri" w:eastAsia="Calibri" w:hAnsi="Calibri" w:cs="Calibri"/>
-                <w:color w:val="000000"/>
-                <w:lang w:val="es-CO"/>
-              </w:rPr>
-              <w:t xml:space="preserve"> ingresar al sistema</w:t>
+              <w:t xml:space="preserve"> no ingresa los datos correctos no  podrá ingresar al sistema</w:t>
             </w:r>
           </w:p>
         </w:tc>
@@ -13121,7 +13049,6 @@
                 <w:color w:val="000000"/>
                 <w:lang w:val="es-CO"/>
               </w:rPr>
-              <w:lastRenderedPageBreak/>
               <w:t xml:space="preserve">Actor </w:t>
             </w:r>
           </w:p>
@@ -13601,38 +13528,8 @@
                 <w:color w:val="000000"/>
                 <w:lang w:val="es-CO"/>
               </w:rPr>
-              <w:t xml:space="preserve">El administrador ingresa su </w:t>
-            </w:r>
-            <w:proofErr w:type="spellStart"/>
-            <w:r>
-              <w:rPr>
-                <w:rFonts w:ascii="Calibri" w:eastAsia="Calibri" w:hAnsi="Calibri" w:cs="Calibri"/>
-                <w:color w:val="000000"/>
-                <w:lang w:val="es-CO"/>
-              </w:rPr>
-              <w:t>login</w:t>
-            </w:r>
-            <w:proofErr w:type="spellEnd"/>
-            <w:r>
-              <w:rPr>
-                <w:rFonts w:ascii="Calibri" w:eastAsia="Calibri" w:hAnsi="Calibri" w:cs="Calibri"/>
-                <w:color w:val="000000"/>
-                <w:lang w:val="es-CO"/>
-              </w:rPr>
-              <w:t xml:space="preserve"> y </w:t>
-            </w:r>
-            <w:proofErr w:type="spellStart"/>
-            <w:proofErr w:type="gramStart"/>
-            <w:r>
-              <w:rPr>
-                <w:rFonts w:ascii="Calibri" w:eastAsia="Calibri" w:hAnsi="Calibri" w:cs="Calibri"/>
-                <w:color w:val="000000"/>
-                <w:lang w:val="es-CO"/>
-              </w:rPr>
-              <w:t>password</w:t>
-            </w:r>
-            <w:proofErr w:type="spellEnd"/>
-            <w:proofErr w:type="gramEnd"/>
+              <w:t>El administrador ingresa su login y password</w:t>
+            </w:r>
           </w:p>
         </w:tc>
       </w:tr>
@@ -14007,23 +13904,13 @@
                 <w:lang w:val="es-CO"/>
               </w:rPr>
             </w:pPr>
-            <w:proofErr w:type="spellStart"/>
-            <w:r>
-              <w:rPr>
-                <w:rFonts w:ascii="Calibri" w:eastAsia="Calibri" w:hAnsi="Calibri" w:cs="Calibri"/>
-                <w:color w:val="000000"/>
-                <w:lang w:val="es-CO"/>
-              </w:rPr>
-              <w:t>Pos</w:t>
-            </w:r>
-            <w:proofErr w:type="spellEnd"/>
-            <w:r>
-              <w:rPr>
-                <w:rFonts w:ascii="Calibri" w:eastAsia="Calibri" w:hAnsi="Calibri" w:cs="Calibri"/>
-                <w:color w:val="000000"/>
-                <w:lang w:val="es-CO"/>
-              </w:rPr>
-              <w:t xml:space="preserve"> Condición </w:t>
+            <w:r>
+              <w:rPr>
+                <w:rFonts w:ascii="Calibri" w:eastAsia="Calibri" w:hAnsi="Calibri" w:cs="Calibri"/>
+                <w:color w:val="000000"/>
+                <w:lang w:val="es-CO"/>
+              </w:rPr>
+              <w:t xml:space="preserve">Pos Condición </w:t>
             </w:r>
           </w:p>
         </w:tc>
@@ -14299,25 +14186,7 @@
                 <w:color w:val="000000"/>
                 <w:lang w:val="es-CO"/>
               </w:rPr>
-              <w:t xml:space="preserve">Si los datos ingresados por el administrador no </w:t>
-            </w:r>
-            <w:proofErr w:type="gramStart"/>
-            <w:r>
-              <w:rPr>
-                <w:rFonts w:ascii="Calibri" w:eastAsia="Calibri" w:hAnsi="Calibri" w:cs="Calibri"/>
-                <w:color w:val="000000"/>
-                <w:lang w:val="es-CO"/>
-              </w:rPr>
-              <w:t>son  válidos</w:t>
-            </w:r>
-            <w:proofErr w:type="gramEnd"/>
-            <w:r>
-              <w:rPr>
-                <w:rFonts w:ascii="Calibri" w:eastAsia="Calibri" w:hAnsi="Calibri" w:cs="Calibri"/>
-                <w:color w:val="000000"/>
-                <w:lang w:val="es-CO"/>
-              </w:rPr>
-              <w:t xml:space="preserve"> non podrá ingresar al sistema</w:t>
+              <w:t>Si los datos ingresados por el administrador no son  válidos non podrá ingresar al sistema</w:t>
             </w:r>
           </w:p>
         </w:tc>
@@ -14512,7 +14381,7 @@
                     </pic:cNvPicPr>
                   </pic:nvPicPr>
                   <pic:blipFill>
-                    <a:blip r:embed="rId12" cstate="print">
+                    <a:blip r:embed="rId14" cstate="print">
                       <a:extLst>
                         <a:ext uri="{28A0092B-C50C-407E-A947-70E740481C1C}">
                           <a14:useLocalDpi xmlns:a14="http://schemas.microsoft.com/office/drawing/2010/main" val="0"/>
@@ -14772,6 +14641,7 @@
                 <w:color w:val="000000"/>
                 <w:lang w:val="es-CO"/>
               </w:rPr>
+              <w:lastRenderedPageBreak/>
               <w:t xml:space="preserve">Descripción </w:t>
             </w:r>
           </w:p>
@@ -15159,38 +15029,8 @@
                 <w:color w:val="000000"/>
                 <w:lang w:val="es-CO"/>
               </w:rPr>
-              <w:t xml:space="preserve">El administrador ingresa el </w:t>
-            </w:r>
-            <w:proofErr w:type="spellStart"/>
-            <w:r>
-              <w:rPr>
-                <w:rFonts w:ascii="Calibri" w:eastAsia="Calibri" w:hAnsi="Calibri" w:cs="Calibri"/>
-                <w:color w:val="000000"/>
-                <w:lang w:val="es-CO"/>
-              </w:rPr>
-              <w:t>login</w:t>
-            </w:r>
-            <w:proofErr w:type="spellEnd"/>
-            <w:r>
-              <w:rPr>
-                <w:rFonts w:ascii="Calibri" w:eastAsia="Calibri" w:hAnsi="Calibri" w:cs="Calibri"/>
-                <w:color w:val="000000"/>
-                <w:lang w:val="es-CO"/>
-              </w:rPr>
-              <w:t xml:space="preserve"> y </w:t>
-            </w:r>
-            <w:proofErr w:type="spellStart"/>
-            <w:proofErr w:type="gramStart"/>
-            <w:r>
-              <w:rPr>
-                <w:rFonts w:ascii="Calibri" w:eastAsia="Calibri" w:hAnsi="Calibri" w:cs="Calibri"/>
-                <w:color w:val="000000"/>
-                <w:lang w:val="es-CO"/>
-              </w:rPr>
-              <w:t>password</w:t>
-            </w:r>
-            <w:proofErr w:type="spellEnd"/>
-            <w:proofErr w:type="gramEnd"/>
+              <w:t>El administrador ingresa el login y password</w:t>
+            </w:r>
           </w:p>
         </w:tc>
       </w:tr>
@@ -15565,23 +15405,13 @@
                 <w:lang w:val="es-CO"/>
               </w:rPr>
             </w:pPr>
-            <w:proofErr w:type="spellStart"/>
-            <w:r>
-              <w:rPr>
-                <w:rFonts w:ascii="Calibri" w:eastAsia="Calibri" w:hAnsi="Calibri" w:cs="Calibri"/>
-                <w:color w:val="000000"/>
-                <w:lang w:val="es-CO"/>
-              </w:rPr>
-              <w:t>Pos</w:t>
-            </w:r>
-            <w:proofErr w:type="spellEnd"/>
-            <w:r>
-              <w:rPr>
-                <w:rFonts w:ascii="Calibri" w:eastAsia="Calibri" w:hAnsi="Calibri" w:cs="Calibri"/>
-                <w:color w:val="000000"/>
-                <w:lang w:val="es-CO"/>
-              </w:rPr>
-              <w:t xml:space="preserve"> Condición </w:t>
+            <w:r>
+              <w:rPr>
+                <w:rFonts w:ascii="Calibri" w:eastAsia="Calibri" w:hAnsi="Calibri" w:cs="Calibri"/>
+                <w:color w:val="000000"/>
+                <w:lang w:val="es-CO"/>
+              </w:rPr>
+              <w:t xml:space="preserve">Pos Condición </w:t>
             </w:r>
           </w:p>
         </w:tc>
@@ -15666,7 +15496,6 @@
                 <w:color w:val="000000"/>
                 <w:lang w:val="es-CO"/>
               </w:rPr>
-              <w:lastRenderedPageBreak/>
               <w:t xml:space="preserve">Excepciones </w:t>
             </w:r>
           </w:p>
@@ -15858,25 +15687,7 @@
                 <w:color w:val="000000"/>
                 <w:lang w:val="es-CO"/>
               </w:rPr>
-              <w:t xml:space="preserve">Si el administrador ingresa los datos mal no </w:t>
-            </w:r>
-            <w:proofErr w:type="gramStart"/>
-            <w:r>
-              <w:rPr>
-                <w:rFonts w:ascii="Calibri" w:eastAsia="Calibri" w:hAnsi="Calibri" w:cs="Calibri"/>
-                <w:color w:val="000000"/>
-                <w:lang w:val="es-CO"/>
-              </w:rPr>
-              <w:t>podrá  ingresar</w:t>
-            </w:r>
-            <w:proofErr w:type="gramEnd"/>
-            <w:r>
-              <w:rPr>
-                <w:rFonts w:ascii="Calibri" w:eastAsia="Calibri" w:hAnsi="Calibri" w:cs="Calibri"/>
-                <w:color w:val="000000"/>
-                <w:lang w:val="es-CO"/>
-              </w:rPr>
-              <w:t xml:space="preserve"> al sistema</w:t>
+              <w:t>Si el administrador ingresa los datos mal no podrá  ingresar al sistema</w:t>
             </w:r>
           </w:p>
         </w:tc>
@@ -16071,7 +15882,7 @@
                     </pic:cNvPicPr>
                   </pic:nvPicPr>
                   <pic:blipFill>
-                    <a:blip r:embed="rId13" cstate="print">
+                    <a:blip r:embed="rId15" cstate="print">
                       <a:extLst>
                         <a:ext uri="{28A0092B-C50C-407E-A947-70E740481C1C}">
                           <a14:useLocalDpi xmlns:a14="http://schemas.microsoft.com/office/drawing/2010/main" val="0"/>
@@ -16770,38 +16581,8 @@
                 <w:color w:val="000000"/>
                 <w:lang w:val="es-CO"/>
               </w:rPr>
-              <w:t xml:space="preserve">Ingresar </w:t>
-            </w:r>
-            <w:proofErr w:type="spellStart"/>
-            <w:r>
-              <w:rPr>
-                <w:rFonts w:ascii="Calibri" w:eastAsia="Calibri" w:hAnsi="Calibri" w:cs="Calibri"/>
-                <w:color w:val="000000"/>
-                <w:lang w:val="es-CO"/>
-              </w:rPr>
-              <w:t>login</w:t>
-            </w:r>
-            <w:proofErr w:type="spellEnd"/>
-            <w:r>
-              <w:rPr>
-                <w:rFonts w:ascii="Calibri" w:eastAsia="Calibri" w:hAnsi="Calibri" w:cs="Calibri"/>
-                <w:color w:val="000000"/>
-                <w:lang w:val="es-CO"/>
-              </w:rPr>
-              <w:t xml:space="preserve"> y </w:t>
-            </w:r>
-            <w:proofErr w:type="spellStart"/>
-            <w:proofErr w:type="gramStart"/>
-            <w:r>
-              <w:rPr>
-                <w:rFonts w:ascii="Calibri" w:eastAsia="Calibri" w:hAnsi="Calibri" w:cs="Calibri"/>
-                <w:color w:val="000000"/>
-                <w:lang w:val="es-CO"/>
-              </w:rPr>
-              <w:t>password</w:t>
-            </w:r>
-            <w:proofErr w:type="spellEnd"/>
-            <w:proofErr w:type="gramEnd"/>
+              <w:t>Ingresar login y password</w:t>
+            </w:r>
           </w:p>
         </w:tc>
       </w:tr>
@@ -17176,23 +16957,13 @@
                 <w:lang w:val="es-CO"/>
               </w:rPr>
             </w:pPr>
-            <w:proofErr w:type="spellStart"/>
-            <w:r>
-              <w:rPr>
-                <w:rFonts w:ascii="Calibri" w:eastAsia="Calibri" w:hAnsi="Calibri" w:cs="Calibri"/>
-                <w:color w:val="000000"/>
-                <w:lang w:val="es-CO"/>
-              </w:rPr>
-              <w:t>Pos</w:t>
-            </w:r>
-            <w:proofErr w:type="spellEnd"/>
-            <w:r>
-              <w:rPr>
-                <w:rFonts w:ascii="Calibri" w:eastAsia="Calibri" w:hAnsi="Calibri" w:cs="Calibri"/>
-                <w:color w:val="000000"/>
-                <w:lang w:val="es-CO"/>
-              </w:rPr>
-              <w:t xml:space="preserve"> Condición </w:t>
+            <w:r>
+              <w:rPr>
+                <w:rFonts w:ascii="Calibri" w:eastAsia="Calibri" w:hAnsi="Calibri" w:cs="Calibri"/>
+                <w:color w:val="000000"/>
+                <w:lang w:val="es-CO"/>
+              </w:rPr>
+              <w:t xml:space="preserve">Pos Condición </w:t>
             </w:r>
           </w:p>
         </w:tc>
@@ -17277,6 +17048,7 @@
                 <w:color w:val="000000"/>
                 <w:lang w:val="es-CO"/>
               </w:rPr>
+              <w:lastRenderedPageBreak/>
               <w:t xml:space="preserve">Excepciones </w:t>
             </w:r>
           </w:p>
@@ -17468,71 +17240,7 @@
                 <w:color w:val="000000"/>
                 <w:lang w:val="es-CO"/>
               </w:rPr>
-              <w:t xml:space="preserve">Si el </w:t>
-            </w:r>
-            <w:proofErr w:type="spellStart"/>
-            <w:r>
-              <w:rPr>
-                <w:rFonts w:ascii="Calibri" w:eastAsia="Calibri" w:hAnsi="Calibri" w:cs="Calibri"/>
-                <w:color w:val="000000"/>
-                <w:lang w:val="es-CO"/>
-              </w:rPr>
-              <w:t>login</w:t>
-            </w:r>
-            <w:proofErr w:type="spellEnd"/>
-            <w:r>
-              <w:rPr>
-                <w:rFonts w:ascii="Calibri" w:eastAsia="Calibri" w:hAnsi="Calibri" w:cs="Calibri"/>
-                <w:color w:val="000000"/>
-                <w:lang w:val="es-CO"/>
-              </w:rPr>
-              <w:t xml:space="preserve"> y </w:t>
-            </w:r>
-            <w:proofErr w:type="gramStart"/>
-            <w:r>
-              <w:rPr>
-                <w:rFonts w:ascii="Calibri" w:eastAsia="Calibri" w:hAnsi="Calibri" w:cs="Calibri"/>
-                <w:color w:val="000000"/>
-                <w:lang w:val="es-CO"/>
-              </w:rPr>
-              <w:t xml:space="preserve">el </w:t>
-            </w:r>
-            <w:proofErr w:type="spellStart"/>
-            <w:r>
-              <w:rPr>
-                <w:rFonts w:ascii="Calibri" w:eastAsia="Calibri" w:hAnsi="Calibri" w:cs="Calibri"/>
-                <w:color w:val="000000"/>
-                <w:lang w:val="es-CO"/>
-              </w:rPr>
-              <w:t>password</w:t>
-            </w:r>
-            <w:proofErr w:type="spellEnd"/>
-            <w:proofErr w:type="gramEnd"/>
-            <w:r>
-              <w:rPr>
-                <w:rFonts w:ascii="Calibri" w:eastAsia="Calibri" w:hAnsi="Calibri" w:cs="Calibri"/>
-                <w:color w:val="000000"/>
-                <w:lang w:val="es-CO"/>
-              </w:rPr>
-              <w:t xml:space="preserve"> son incorrectos no </w:t>
-            </w:r>
-            <w:proofErr w:type="gramStart"/>
-            <w:r>
-              <w:rPr>
-                <w:rFonts w:ascii="Calibri" w:eastAsia="Calibri" w:hAnsi="Calibri" w:cs="Calibri"/>
-                <w:color w:val="000000"/>
-                <w:lang w:val="es-CO"/>
-              </w:rPr>
-              <w:t>podrá  acceder</w:t>
-            </w:r>
-            <w:proofErr w:type="gramEnd"/>
-            <w:r>
-              <w:rPr>
-                <w:rFonts w:ascii="Calibri" w:eastAsia="Calibri" w:hAnsi="Calibri" w:cs="Calibri"/>
-                <w:color w:val="000000"/>
-                <w:lang w:val="es-CO"/>
-              </w:rPr>
-              <w:t xml:space="preserve"> al sistema</w:t>
+              <w:t>Si el login y el password son incorrectos no podrá  acceder al sistema</w:t>
             </w:r>
           </w:p>
         </w:tc>
@@ -17705,6 +17413,62 @@
       <w:r>
         <w:rPr>
           <w:rFonts w:ascii="Calibri" w:eastAsia="Calibri" w:hAnsi="Calibri" w:cs="Calibri"/>
+          <w:color w:val="000000"/>
+          <w:lang w:val="es-CO"/>
+        </w:rPr>
+        <w:drawing>
+          <wp:anchor distT="0" distB="0" distL="114300" distR="114300" simplePos="0" relativeHeight="251660288" behindDoc="0" locked="0" layoutInCell="1" allowOverlap="1" wp14:anchorId="1C0AC2D2" wp14:editId="2048DD3B">
+            <wp:simplePos x="0" y="0"/>
+            <wp:positionH relativeFrom="page">
+              <wp:align>center</wp:align>
+            </wp:positionH>
+            <wp:positionV relativeFrom="paragraph">
+              <wp:posOffset>1065834</wp:posOffset>
+            </wp:positionV>
+            <wp:extent cx="5839640" cy="2686425"/>
+            <wp:effectExtent l="0" t="0" r="8890" b="0"/>
+            <wp:wrapTopAndBottom/>
+            <wp:docPr id="574776752" name="Imagen 1"/>
+            <wp:cNvGraphicFramePr>
+              <a:graphicFrameLocks xmlns:a="http://schemas.openxmlformats.org/drawingml/2006/main" noChangeAspect="1"/>
+            </wp:cNvGraphicFramePr>
+            <a:graphic xmlns:a="http://schemas.openxmlformats.org/drawingml/2006/main">
+              <a:graphicData uri="http://schemas.openxmlformats.org/drawingml/2006/picture">
+                <pic:pic xmlns:pic="http://schemas.openxmlformats.org/drawingml/2006/picture">
+                  <pic:nvPicPr>
+                    <pic:cNvPr id="574776752" name=""/>
+                    <pic:cNvPicPr/>
+                  </pic:nvPicPr>
+                  <pic:blipFill>
+                    <a:blip r:embed="rId16">
+                      <a:extLst>
+                        <a:ext uri="{28A0092B-C50C-407E-A947-70E740481C1C}">
+                          <a14:useLocalDpi xmlns:a14="http://schemas.microsoft.com/office/drawing/2010/main" val="0"/>
+                        </a:ext>
+                      </a:extLst>
+                    </a:blip>
+                    <a:stretch>
+                      <a:fillRect/>
+                    </a:stretch>
+                  </pic:blipFill>
+                  <pic:spPr>
+                    <a:xfrm>
+                      <a:off x="0" y="0"/>
+                      <a:ext cx="5839640" cy="2686425"/>
+                    </a:xfrm>
+                    <a:prstGeom prst="rect">
+                      <a:avLst/>
+                    </a:prstGeom>
+                  </pic:spPr>
+                </pic:pic>
+              </a:graphicData>
+            </a:graphic>
+          </wp:anchor>
+        </w:drawing>
+      </w:r>
+      <w:r>
+        <w:rPr>
+          <w:rFonts w:ascii="Calibri" w:eastAsia="Calibri" w:hAnsi="Calibri" w:cs="Calibri"/>
           <w:noProof/>
           <w:color w:val="000000"/>
           <w:lang w:val="es-CO"/>
@@ -17727,7 +17491,7 @@
                     </pic:cNvPicPr>
                   </pic:nvPicPr>
                   <pic:blipFill>
-                    <a:blip r:embed="rId14" cstate="print">
+                    <a:blip r:embed="rId17" cstate="print">
                       <a:extLst>
                         <a:ext uri="{28A0092B-C50C-407E-A947-70E740481C1C}">
                           <a14:useLocalDpi xmlns:a14="http://schemas.microsoft.com/office/drawing/2010/main" val="0"/>
@@ -17759,6 +17523,26 @@
         </w:drawing>
       </w:r>
     </w:p>
+    <w:p>
+      <w:pPr>
+        <w:widowControl w:val="0"/>
+        <w:pBdr>
+          <w:top w:val="nil"/>
+          <w:left w:val="nil"/>
+          <w:bottom w:val="nil"/>
+          <w:right w:val="nil"/>
+          <w:between w:val="nil"/>
+        </w:pBdr>
+        <w:spacing w:line="240" w:lineRule="auto"/>
+        <w:ind w:right="234"/>
+        <w:jc w:val="right"/>
+        <w:rPr>
+          <w:rFonts w:ascii="Calibri" w:eastAsia="Calibri" w:hAnsi="Calibri" w:cs="Calibri"/>
+          <w:color w:val="000000"/>
+          <w:lang w:val="es-CO"/>
+        </w:rPr>
+      </w:pPr>
+    </w:p>
     <w:tbl>
       <w:tblPr>
         <w:tblStyle w:val="aa"/>
@@ -17911,7 +17695,6 @@
                 <w:color w:val="000000"/>
                 <w:lang w:val="es-CO"/>
               </w:rPr>
-              <w:lastRenderedPageBreak/>
               <w:t>Actor</w:t>
             </w:r>
             <w:r>
@@ -18399,45 +18182,7 @@
                 <w:color w:val="000000"/>
                 <w:lang w:val="es-CO"/>
               </w:rPr>
-              <w:t xml:space="preserve">Ingresa </w:t>
-            </w:r>
-            <w:proofErr w:type="spellStart"/>
-            <w:r>
-              <w:rPr>
-                <w:rFonts w:ascii="Calibri" w:eastAsia="Calibri" w:hAnsi="Calibri" w:cs="Calibri"/>
-                <w:color w:val="000000"/>
-                <w:lang w:val="es-CO"/>
-              </w:rPr>
-              <w:t>login</w:t>
-            </w:r>
-            <w:proofErr w:type="spellEnd"/>
-            <w:r>
-              <w:rPr>
-                <w:rFonts w:ascii="Calibri" w:eastAsia="Calibri" w:hAnsi="Calibri" w:cs="Calibri"/>
-                <w:color w:val="000000"/>
-                <w:lang w:val="es-CO"/>
-              </w:rPr>
-              <w:t xml:space="preserve"> y </w:t>
-            </w:r>
-            <w:proofErr w:type="spellStart"/>
-            <w:proofErr w:type="gramStart"/>
-            <w:r>
-              <w:rPr>
-                <w:rFonts w:ascii="Calibri" w:eastAsia="Calibri" w:hAnsi="Calibri" w:cs="Calibri"/>
-                <w:color w:val="000000"/>
-                <w:lang w:val="es-CO"/>
-              </w:rPr>
-              <w:t>password</w:t>
-            </w:r>
-            <w:proofErr w:type="spellEnd"/>
-            <w:proofErr w:type="gramEnd"/>
-            <w:r>
-              <w:rPr>
-                <w:rFonts w:ascii="Calibri" w:eastAsia="Calibri" w:hAnsi="Calibri" w:cs="Calibri"/>
-                <w:color w:val="000000"/>
-                <w:lang w:val="es-CO"/>
-              </w:rPr>
-              <w:t xml:space="preserve"> al sistema</w:t>
+              <w:t>Ingresa login y password al sistema</w:t>
             </w:r>
           </w:p>
         </w:tc>
@@ -18925,23 +18670,14 @@
                 <w:lang w:val="es-CO"/>
               </w:rPr>
             </w:pPr>
-            <w:proofErr w:type="spellStart"/>
-            <w:r>
-              <w:rPr>
-                <w:rFonts w:ascii="Calibri" w:eastAsia="Calibri" w:hAnsi="Calibri" w:cs="Calibri"/>
-                <w:color w:val="000000"/>
-                <w:lang w:val="es-CO"/>
-              </w:rPr>
-              <w:t>Pos</w:t>
-            </w:r>
-            <w:proofErr w:type="spellEnd"/>
-            <w:r>
-              <w:rPr>
-                <w:rFonts w:ascii="Calibri" w:eastAsia="Calibri" w:hAnsi="Calibri" w:cs="Calibri"/>
-                <w:color w:val="000000"/>
-                <w:lang w:val="es-CO"/>
-              </w:rPr>
-              <w:t xml:space="preserve"> Condición </w:t>
+            <w:r>
+              <w:rPr>
+                <w:rFonts w:ascii="Calibri" w:eastAsia="Calibri" w:hAnsi="Calibri" w:cs="Calibri"/>
+                <w:color w:val="000000"/>
+                <w:lang w:val="es-CO"/>
+              </w:rPr>
+              <w:lastRenderedPageBreak/>
+              <w:t xml:space="preserve">Pos Condición </w:t>
             </w:r>
           </w:p>
         </w:tc>
@@ -19217,64 +18953,8 @@
                 <w:color w:val="000000"/>
                 <w:lang w:val="es-CO"/>
               </w:rPr>
-              <w:t xml:space="preserve">Si el </w:t>
-            </w:r>
-            <w:proofErr w:type="spellStart"/>
-            <w:r>
-              <w:rPr>
-                <w:rFonts w:ascii="Calibri" w:eastAsia="Calibri" w:hAnsi="Calibri" w:cs="Calibri"/>
-                <w:color w:val="000000"/>
-                <w:lang w:val="es-CO"/>
-              </w:rPr>
-              <w:t>login</w:t>
-            </w:r>
-            <w:proofErr w:type="spellEnd"/>
-            <w:r>
-              <w:rPr>
-                <w:rFonts w:ascii="Calibri" w:eastAsia="Calibri" w:hAnsi="Calibri" w:cs="Calibri"/>
-                <w:color w:val="000000"/>
-                <w:lang w:val="es-CO"/>
-              </w:rPr>
-              <w:t xml:space="preserve"> y </w:t>
-            </w:r>
-            <w:proofErr w:type="gramStart"/>
-            <w:r>
-              <w:rPr>
-                <w:rFonts w:ascii="Calibri" w:eastAsia="Calibri" w:hAnsi="Calibri" w:cs="Calibri"/>
-                <w:color w:val="000000"/>
-                <w:lang w:val="es-CO"/>
-              </w:rPr>
-              <w:t xml:space="preserve">el </w:t>
-            </w:r>
-            <w:proofErr w:type="spellStart"/>
-            <w:r>
-              <w:rPr>
-                <w:rFonts w:ascii="Calibri" w:eastAsia="Calibri" w:hAnsi="Calibri" w:cs="Calibri"/>
-                <w:color w:val="000000"/>
-                <w:lang w:val="es-CO"/>
-              </w:rPr>
-              <w:t>password</w:t>
-            </w:r>
-            <w:proofErr w:type="spellEnd"/>
-            <w:proofErr w:type="gramEnd"/>
-            <w:r>
-              <w:rPr>
-                <w:rFonts w:ascii="Calibri" w:eastAsia="Calibri" w:hAnsi="Calibri" w:cs="Calibri"/>
-                <w:color w:val="000000"/>
-                <w:lang w:val="es-CO"/>
-              </w:rPr>
-              <w:t xml:space="preserve"> no son válidos no </w:t>
-            </w:r>
-            <w:proofErr w:type="gramStart"/>
-            <w:r>
-              <w:rPr>
-                <w:rFonts w:ascii="Calibri" w:eastAsia="Calibri" w:hAnsi="Calibri" w:cs="Calibri"/>
-                <w:color w:val="000000"/>
-                <w:lang w:val="es-CO"/>
-              </w:rPr>
-              <w:t>podrá  ingresar</w:t>
-            </w:r>
-            <w:proofErr w:type="gramEnd"/>
+              <w:t>Si el login y el password no son válidos no podrá  ingresar</w:t>
+            </w:r>
           </w:p>
         </w:tc>
       </w:tr>
@@ -20446,24 +20126,13 @@
                 <w:lang w:val="es-CO"/>
               </w:rPr>
             </w:pPr>
-            <w:proofErr w:type="spellStart"/>
-            <w:r>
-              <w:rPr>
-                <w:rFonts w:ascii="Calibri" w:eastAsia="Calibri" w:hAnsi="Calibri" w:cs="Calibri"/>
-                <w:color w:val="000000"/>
-                <w:lang w:val="es-CO"/>
-              </w:rPr>
-              <w:lastRenderedPageBreak/>
-              <w:t>Pos</w:t>
-            </w:r>
-            <w:proofErr w:type="spellEnd"/>
-            <w:r>
-              <w:rPr>
-                <w:rFonts w:ascii="Calibri" w:eastAsia="Calibri" w:hAnsi="Calibri" w:cs="Calibri"/>
-                <w:color w:val="000000"/>
-                <w:lang w:val="es-CO"/>
-              </w:rPr>
-              <w:t xml:space="preserve"> Condición </w:t>
+            <w:r>
+              <w:rPr>
+                <w:rFonts w:ascii="Calibri" w:eastAsia="Calibri" w:hAnsi="Calibri" w:cs="Calibri"/>
+                <w:color w:val="000000"/>
+                <w:lang w:val="es-CO"/>
+              </w:rPr>
+              <w:t xml:space="preserve">Pos Condición </w:t>
             </w:r>
           </w:p>
         </w:tc>
@@ -20739,25 +20408,7 @@
                 <w:color w:val="000000"/>
                 <w:lang w:val="es-CO"/>
               </w:rPr>
-              <w:t xml:space="preserve">Si los datos ingresados no son válidos no </w:t>
-            </w:r>
-            <w:proofErr w:type="gramStart"/>
-            <w:r>
-              <w:rPr>
-                <w:rFonts w:ascii="Calibri" w:eastAsia="Calibri" w:hAnsi="Calibri" w:cs="Calibri"/>
-                <w:color w:val="000000"/>
-                <w:lang w:val="es-CO"/>
-              </w:rPr>
-              <w:t>podrá  ingresar</w:t>
-            </w:r>
-            <w:proofErr w:type="gramEnd"/>
-            <w:r>
-              <w:rPr>
-                <w:rFonts w:ascii="Calibri" w:eastAsia="Calibri" w:hAnsi="Calibri" w:cs="Calibri"/>
-                <w:color w:val="000000"/>
-                <w:lang w:val="es-CO"/>
-              </w:rPr>
-              <w:t xml:space="preserve"> al sistema</w:t>
+              <w:t>Si los datos ingresados no son válidos no podrá  ingresar al sistema</w:t>
             </w:r>
           </w:p>
         </w:tc>
@@ -20952,7 +20603,7 @@
                     </pic:cNvPicPr>
                   </pic:nvPicPr>
                   <pic:blipFill>
-                    <a:blip r:embed="rId15" cstate="print">
+                    <a:blip r:embed="rId18" cstate="print">
                       <a:extLst>
                         <a:ext uri="{28A0092B-C50C-407E-A947-70E740481C1C}">
                           <a14:useLocalDpi xmlns:a14="http://schemas.microsoft.com/office/drawing/2010/main" val="0"/>
@@ -21128,18 +20779,8 @@
                 <w:color w:val="000000"/>
                 <w:lang w:val="es-CO"/>
               </w:rPr>
-              <w:t xml:space="preserve">Consultar </w:t>
-            </w:r>
-            <w:proofErr w:type="spellStart"/>
-            <w:r>
-              <w:rPr>
-                <w:rFonts w:ascii="Calibri" w:eastAsia="Calibri" w:hAnsi="Calibri" w:cs="Calibri"/>
-                <w:color w:val="000000"/>
-                <w:lang w:val="es-CO"/>
-              </w:rPr>
-              <w:t>dispoitivos</w:t>
-            </w:r>
-            <w:proofErr w:type="spellEnd"/>
+              <w:t>Consultar dispoitivos</w:t>
+            </w:r>
           </w:p>
         </w:tc>
       </w:tr>
@@ -21290,6 +20931,7 @@
                 <w:color w:val="000000"/>
                 <w:lang w:val="es-CO"/>
               </w:rPr>
+              <w:lastRenderedPageBreak/>
               <w:t xml:space="preserve">Descripción </w:t>
             </w:r>
           </w:p>
@@ -21694,38 +21336,8 @@
                 <w:color w:val="000000"/>
                 <w:lang w:val="es-CO"/>
               </w:rPr>
-              <w:t xml:space="preserve"> ingresa su </w:t>
-            </w:r>
-            <w:proofErr w:type="spellStart"/>
-            <w:r>
-              <w:rPr>
-                <w:rFonts w:ascii="Calibri" w:eastAsia="Calibri" w:hAnsi="Calibri" w:cs="Calibri"/>
-                <w:color w:val="000000"/>
-                <w:lang w:val="es-CO"/>
-              </w:rPr>
-              <w:t>login</w:t>
-            </w:r>
-            <w:proofErr w:type="spellEnd"/>
-            <w:r>
-              <w:rPr>
-                <w:rFonts w:ascii="Calibri" w:eastAsia="Calibri" w:hAnsi="Calibri" w:cs="Calibri"/>
-                <w:color w:val="000000"/>
-                <w:lang w:val="es-CO"/>
-              </w:rPr>
-              <w:t xml:space="preserve"> y </w:t>
-            </w:r>
-            <w:proofErr w:type="spellStart"/>
-            <w:proofErr w:type="gramStart"/>
-            <w:r>
-              <w:rPr>
-                <w:rFonts w:ascii="Calibri" w:eastAsia="Calibri" w:hAnsi="Calibri" w:cs="Calibri"/>
-                <w:color w:val="000000"/>
-                <w:lang w:val="es-CO"/>
-              </w:rPr>
-              <w:t>password</w:t>
-            </w:r>
-            <w:proofErr w:type="spellEnd"/>
-            <w:proofErr w:type="gramEnd"/>
+              <w:t xml:space="preserve"> ingresa su login y password</w:t>
+            </w:r>
           </w:p>
         </w:tc>
       </w:tr>
@@ -22101,23 +21713,13 @@
                 <w:lang w:val="es-CO"/>
               </w:rPr>
             </w:pPr>
-            <w:proofErr w:type="spellStart"/>
-            <w:r>
-              <w:rPr>
-                <w:rFonts w:ascii="Calibri" w:eastAsia="Calibri" w:hAnsi="Calibri" w:cs="Calibri"/>
-                <w:color w:val="000000"/>
-                <w:lang w:val="es-CO"/>
-              </w:rPr>
-              <w:t>Pos</w:t>
-            </w:r>
-            <w:proofErr w:type="spellEnd"/>
-            <w:r>
-              <w:rPr>
-                <w:rFonts w:ascii="Calibri" w:eastAsia="Calibri" w:hAnsi="Calibri" w:cs="Calibri"/>
-                <w:color w:val="000000"/>
-                <w:lang w:val="es-CO"/>
-              </w:rPr>
-              <w:t xml:space="preserve"> Condición </w:t>
+            <w:r>
+              <w:rPr>
+                <w:rFonts w:ascii="Calibri" w:eastAsia="Calibri" w:hAnsi="Calibri" w:cs="Calibri"/>
+                <w:color w:val="000000"/>
+                <w:lang w:val="es-CO"/>
+              </w:rPr>
+              <w:t xml:space="preserve">Pos Condición </w:t>
             </w:r>
           </w:p>
         </w:tc>
@@ -22620,7 +22222,7 @@
                     </pic:cNvPicPr>
                   </pic:nvPicPr>
                   <pic:blipFill>
-                    <a:blip r:embed="rId16" cstate="print">
+                    <a:blip r:embed="rId19" cstate="print">
                       <a:extLst>
                         <a:ext uri="{28A0092B-C50C-407E-A947-70E740481C1C}">
                           <a14:useLocalDpi xmlns:a14="http://schemas.microsoft.com/office/drawing/2010/main" val="0"/>
@@ -23036,25 +22638,7 @@
                 <w:color w:val="000000"/>
                 <w:lang w:val="es-CO"/>
               </w:rPr>
-              <w:t xml:space="preserve">El colaborador deberá de estar registrado en el sistema </w:t>
-            </w:r>
-            <w:proofErr w:type="gramStart"/>
-            <w:r>
-              <w:rPr>
-                <w:rFonts w:ascii="Calibri" w:eastAsia="Calibri" w:hAnsi="Calibri" w:cs="Calibri"/>
-                <w:color w:val="000000"/>
-                <w:lang w:val="es-CO"/>
-              </w:rPr>
-              <w:t>de  información</w:t>
-            </w:r>
-            <w:proofErr w:type="gramEnd"/>
-            <w:r>
-              <w:rPr>
-                <w:rFonts w:ascii="Calibri" w:eastAsia="Calibri" w:hAnsi="Calibri" w:cs="Calibri"/>
-                <w:color w:val="000000"/>
-                <w:lang w:val="es-CO"/>
-              </w:rPr>
-              <w:t xml:space="preserve"> para poder tener acceso al reglamento</w:t>
+              <w:t>El colaborador deberá de estar registrado en el sistema de  información para poder tener acceso al reglamento</w:t>
             </w:r>
           </w:p>
         </w:tc>
@@ -23317,38 +22901,8 @@
                 <w:color w:val="000000"/>
                 <w:lang w:val="es-CO"/>
               </w:rPr>
-              <w:t xml:space="preserve">Ingresar el </w:t>
-            </w:r>
-            <w:proofErr w:type="spellStart"/>
-            <w:r>
-              <w:rPr>
-                <w:rFonts w:ascii="Calibri" w:eastAsia="Calibri" w:hAnsi="Calibri" w:cs="Calibri"/>
-                <w:color w:val="000000"/>
-                <w:lang w:val="es-CO"/>
-              </w:rPr>
-              <w:t>login</w:t>
-            </w:r>
-            <w:proofErr w:type="spellEnd"/>
-            <w:r>
-              <w:rPr>
-                <w:rFonts w:ascii="Calibri" w:eastAsia="Calibri" w:hAnsi="Calibri" w:cs="Calibri"/>
-                <w:color w:val="000000"/>
-                <w:lang w:val="es-CO"/>
-              </w:rPr>
-              <w:t xml:space="preserve"> y </w:t>
-            </w:r>
-            <w:proofErr w:type="spellStart"/>
-            <w:proofErr w:type="gramStart"/>
-            <w:r>
-              <w:rPr>
-                <w:rFonts w:ascii="Calibri" w:eastAsia="Calibri" w:hAnsi="Calibri" w:cs="Calibri"/>
-                <w:color w:val="000000"/>
-                <w:lang w:val="es-CO"/>
-              </w:rPr>
-              <w:t>password</w:t>
-            </w:r>
-            <w:proofErr w:type="spellEnd"/>
-            <w:proofErr w:type="gramEnd"/>
+              <w:t>Ingresar el login y password</w:t>
+            </w:r>
           </w:p>
         </w:tc>
       </w:tr>
@@ -23724,23 +23278,13 @@
                 <w:lang w:val="es-CO"/>
               </w:rPr>
             </w:pPr>
-            <w:proofErr w:type="spellStart"/>
-            <w:r>
-              <w:rPr>
-                <w:rFonts w:ascii="Calibri" w:eastAsia="Calibri" w:hAnsi="Calibri" w:cs="Calibri"/>
-                <w:color w:val="000000"/>
-                <w:lang w:val="es-CO"/>
-              </w:rPr>
-              <w:t>Pos</w:t>
-            </w:r>
-            <w:proofErr w:type="spellEnd"/>
-            <w:r>
-              <w:rPr>
-                <w:rFonts w:ascii="Calibri" w:eastAsia="Calibri" w:hAnsi="Calibri" w:cs="Calibri"/>
-                <w:color w:val="000000"/>
-                <w:lang w:val="es-CO"/>
-              </w:rPr>
-              <w:t xml:space="preserve"> Condición </w:t>
+            <w:r>
+              <w:rPr>
+                <w:rFonts w:ascii="Calibri" w:eastAsia="Calibri" w:hAnsi="Calibri" w:cs="Calibri"/>
+                <w:color w:val="000000"/>
+                <w:lang w:val="es-CO"/>
+              </w:rPr>
+              <w:t xml:space="preserve">Pos Condición </w:t>
             </w:r>
           </w:p>
         </w:tc>
@@ -24024,25 +23568,7 @@
                 <w:color w:val="000000"/>
                 <w:lang w:val="es-CO"/>
               </w:rPr>
-              <w:t xml:space="preserve">Si el colaborador no está registrado no podrá darles </w:t>
-            </w:r>
-            <w:proofErr w:type="gramStart"/>
-            <w:r>
-              <w:rPr>
-                <w:rFonts w:ascii="Calibri" w:eastAsia="Calibri" w:hAnsi="Calibri" w:cs="Calibri"/>
-                <w:color w:val="000000"/>
-                <w:lang w:val="es-CO"/>
-              </w:rPr>
-              <w:t>la  información</w:t>
-            </w:r>
-            <w:proofErr w:type="gramEnd"/>
-            <w:r>
-              <w:rPr>
-                <w:rFonts w:ascii="Calibri" w:eastAsia="Calibri" w:hAnsi="Calibri" w:cs="Calibri"/>
-                <w:color w:val="000000"/>
-                <w:lang w:val="es-CO"/>
-              </w:rPr>
-              <w:t xml:space="preserve"> a los usuarios del reglamento</w:t>
+              <w:t>Si el colaborador no está registrado no podrá darles la  información a los usuarios del reglamento</w:t>
             </w:r>
           </w:p>
         </w:tc>
@@ -24155,18 +23681,8 @@
                 <w:color w:val="000000"/>
                 <w:lang w:val="es-CO"/>
               </w:rPr>
-              <w:t xml:space="preserve">Datos </w:t>
-            </w:r>
-            <w:proofErr w:type="spellStart"/>
-            <w:r>
-              <w:rPr>
-                <w:rFonts w:ascii="Calibri" w:eastAsia="Calibri" w:hAnsi="Calibri" w:cs="Calibri"/>
-                <w:color w:val="000000"/>
-                <w:lang w:val="es-CO"/>
-              </w:rPr>
-              <w:t>incorrector</w:t>
-            </w:r>
-            <w:proofErr w:type="spellEnd"/>
+              <w:t>Datos incorrector</w:t>
+            </w:r>
           </w:p>
         </w:tc>
       </w:tr>
@@ -24531,25 +24047,7 @@
                 <w:color w:val="000000"/>
                 <w:lang w:val="es-CO"/>
               </w:rPr>
-              <w:t>actor inhabilita el ambiente por las causas correspondientes (</w:t>
-            </w:r>
-            <w:proofErr w:type="gramStart"/>
-            <w:r>
-              <w:rPr>
-                <w:rFonts w:ascii="Calibri" w:eastAsia="Calibri" w:hAnsi="Calibri" w:cs="Calibri"/>
-                <w:color w:val="000000"/>
-                <w:lang w:val="es-CO"/>
-              </w:rPr>
-              <w:t>daños</w:t>
-            </w:r>
-            <w:proofErr w:type="gramEnd"/>
-            <w:r>
-              <w:rPr>
-                <w:rFonts w:ascii="Calibri" w:eastAsia="Calibri" w:hAnsi="Calibri" w:cs="Calibri"/>
-                <w:color w:val="000000"/>
-                <w:lang w:val="es-CO"/>
-              </w:rPr>
-              <w:t xml:space="preserve"> por ejemplo)</w:t>
+              <w:t>actor inhabilita el ambiente por las causas correspondientes (daños por ejemplo)</w:t>
             </w:r>
           </w:p>
         </w:tc>
@@ -24721,7 +24219,6 @@
                 <w:color w:val="000000"/>
                 <w:lang w:val="es-CO"/>
               </w:rPr>
-              <w:lastRenderedPageBreak/>
               <w:t>Normal</w:t>
             </w:r>
           </w:p>
@@ -24761,7 +24258,6 @@
                 <w:color w:val="000000"/>
                 <w:lang w:val="es-CO"/>
               </w:rPr>
-              <w:lastRenderedPageBreak/>
               <w:t xml:space="preserve">Paso </w:t>
             </w:r>
           </w:p>
@@ -24914,25 +24410,7 @@
                 <w:color w:val="000000"/>
                 <w:lang w:val="es-CO"/>
               </w:rPr>
-              <w:t xml:space="preserve">Ingresar los datos que solicita el sistema </w:t>
-            </w:r>
-            <w:proofErr w:type="gramStart"/>
-            <w:r>
-              <w:rPr>
-                <w:rFonts w:ascii="Calibri" w:eastAsia="Calibri" w:hAnsi="Calibri" w:cs="Calibri"/>
-                <w:color w:val="000000"/>
-                <w:lang w:val="es-CO"/>
-              </w:rPr>
-              <w:t>de  información</w:t>
-            </w:r>
-            <w:proofErr w:type="gramEnd"/>
-            <w:r>
-              <w:rPr>
-                <w:rFonts w:ascii="Calibri" w:eastAsia="Calibri" w:hAnsi="Calibri" w:cs="Calibri"/>
-                <w:color w:val="000000"/>
-                <w:lang w:val="es-CO"/>
-              </w:rPr>
-              <w:t xml:space="preserve"> para poder acceder a este</w:t>
+              <w:t>Ingresar los datos que solicita el sistema de  información para poder acceder a este</w:t>
             </w:r>
           </w:p>
         </w:tc>
@@ -25309,23 +24787,13 @@
                 <w:lang w:val="es-CO"/>
               </w:rPr>
             </w:pPr>
-            <w:proofErr w:type="spellStart"/>
-            <w:r>
-              <w:rPr>
-                <w:rFonts w:ascii="Calibri" w:eastAsia="Calibri" w:hAnsi="Calibri" w:cs="Calibri"/>
-                <w:color w:val="000000"/>
-                <w:lang w:val="es-CO"/>
-              </w:rPr>
-              <w:t>Pos</w:t>
-            </w:r>
-            <w:proofErr w:type="spellEnd"/>
-            <w:r>
-              <w:rPr>
-                <w:rFonts w:ascii="Calibri" w:eastAsia="Calibri" w:hAnsi="Calibri" w:cs="Calibri"/>
-                <w:color w:val="000000"/>
-                <w:lang w:val="es-CO"/>
-              </w:rPr>
-              <w:t xml:space="preserve"> Condición </w:t>
+            <w:r>
+              <w:rPr>
+                <w:rFonts w:ascii="Calibri" w:eastAsia="Calibri" w:hAnsi="Calibri" w:cs="Calibri"/>
+                <w:color w:val="000000"/>
+                <w:lang w:val="es-CO"/>
+              </w:rPr>
+              <w:t xml:space="preserve">Pos Condición </w:t>
             </w:r>
           </w:p>
         </w:tc>
@@ -25625,36 +25093,8 @@
                 <w:color w:val="000000"/>
                 <w:lang w:val="es-CO"/>
               </w:rPr>
-              <w:t xml:space="preserve">Si el colaborador no está registrado no podrá darles </w:t>
-            </w:r>
-            <w:proofErr w:type="gramStart"/>
-            <w:r>
-              <w:rPr>
-                <w:rFonts w:ascii="Calibri" w:eastAsia="Calibri" w:hAnsi="Calibri" w:cs="Calibri"/>
-                <w:color w:val="000000"/>
-                <w:lang w:val="es-CO"/>
-              </w:rPr>
-              <w:t>la  información</w:t>
-            </w:r>
-            <w:proofErr w:type="gramEnd"/>
-            <w:r>
-              <w:rPr>
-                <w:rFonts w:ascii="Calibri" w:eastAsia="Calibri" w:hAnsi="Calibri" w:cs="Calibri"/>
-                <w:color w:val="000000"/>
-                <w:lang w:val="es-CO"/>
-              </w:rPr>
-              <w:t xml:space="preserve"> a los usuarios sobre la programación </w:t>
-            </w:r>
-            <w:proofErr w:type="gramStart"/>
-            <w:r>
-              <w:rPr>
-                <w:rFonts w:ascii="Calibri" w:eastAsia="Calibri" w:hAnsi="Calibri" w:cs="Calibri"/>
-                <w:color w:val="000000"/>
-                <w:lang w:val="es-CO"/>
-              </w:rPr>
-              <w:t>del  torneo</w:t>
-            </w:r>
-            <w:proofErr w:type="gramEnd"/>
+              <w:t>Si el colaborador no está registrado no podrá darles la  información a los usuarios sobre la programación del  torneo</w:t>
+            </w:r>
           </w:p>
         </w:tc>
       </w:tr>
@@ -25766,18 +25206,8 @@
                 <w:color w:val="000000"/>
                 <w:lang w:val="es-CO"/>
               </w:rPr>
-              <w:t xml:space="preserve">Error en la </w:t>
-            </w:r>
-            <w:proofErr w:type="spellStart"/>
-            <w:r>
-              <w:rPr>
-                <w:rFonts w:ascii="Calibri" w:eastAsia="Calibri" w:hAnsi="Calibri" w:cs="Calibri"/>
-                <w:color w:val="000000"/>
-                <w:lang w:val="es-CO"/>
-              </w:rPr>
-              <w:t>informacion</w:t>
-            </w:r>
-            <w:proofErr w:type="spellEnd"/>
+              <w:t>Error en la informacion</w:t>
+            </w:r>
           </w:p>
         </w:tc>
       </w:tr>
@@ -25917,6 +25347,62 @@
           <w:lang w:val="es-CO"/>
         </w:rPr>
       </w:pPr>
+      <w:r>
+        <w:rPr>
+          <w:rFonts w:ascii="Calibri" w:eastAsia="Calibri" w:hAnsi="Calibri" w:cs="Calibri"/>
+          <w:color w:val="000000"/>
+          <w:lang w:val="es-CO"/>
+        </w:rPr>
+        <w:drawing>
+          <wp:anchor distT="0" distB="0" distL="114300" distR="114300" simplePos="0" relativeHeight="251661312" behindDoc="1" locked="0" layoutInCell="1" allowOverlap="1" wp14:anchorId="70533D39" wp14:editId="6858A496">
+            <wp:simplePos x="0" y="0"/>
+            <wp:positionH relativeFrom="column">
+              <wp:posOffset>533179</wp:posOffset>
+            </wp:positionH>
+            <wp:positionV relativeFrom="paragraph">
+              <wp:posOffset>869232</wp:posOffset>
+            </wp:positionV>
+            <wp:extent cx="6230219" cy="2257740"/>
+            <wp:effectExtent l="0" t="0" r="0" b="9525"/>
+            <wp:wrapTopAndBottom/>
+            <wp:docPr id="1372891954" name="Imagen 1" descr="Diagrama&#10;&#10;El contenido generado por IA puede ser incorrecto."/>
+            <wp:cNvGraphicFramePr>
+              <a:graphicFrameLocks xmlns:a="http://schemas.openxmlformats.org/drawingml/2006/main" noChangeAspect="1"/>
+            </wp:cNvGraphicFramePr>
+            <a:graphic xmlns:a="http://schemas.openxmlformats.org/drawingml/2006/main">
+              <a:graphicData uri="http://schemas.openxmlformats.org/drawingml/2006/picture">
+                <pic:pic xmlns:pic="http://schemas.openxmlformats.org/drawingml/2006/picture">
+                  <pic:nvPicPr>
+                    <pic:cNvPr id="1372891954" name="Imagen 1" descr="Diagrama&#10;&#10;El contenido generado por IA puede ser incorrecto."/>
+                    <pic:cNvPicPr/>
+                  </pic:nvPicPr>
+                  <pic:blipFill>
+                    <a:blip r:embed="rId20">
+                      <a:extLst>
+                        <a:ext uri="{28A0092B-C50C-407E-A947-70E740481C1C}">
+                          <a14:useLocalDpi xmlns:a14="http://schemas.microsoft.com/office/drawing/2010/main" val="0"/>
+                        </a:ext>
+                      </a:extLst>
+                    </a:blip>
+                    <a:stretch>
+                      <a:fillRect/>
+                    </a:stretch>
+                  </pic:blipFill>
+                  <pic:spPr>
+                    <a:xfrm>
+                      <a:off x="0" y="0"/>
+                      <a:ext cx="6230219" cy="2257740"/>
+                    </a:xfrm>
+                    <a:prstGeom prst="rect">
+                      <a:avLst/>
+                    </a:prstGeom>
+                  </pic:spPr>
+                </pic:pic>
+              </a:graphicData>
+            </a:graphic>
+          </wp:anchor>
+        </w:drawing>
+      </w:r>
     </w:p>
     <w:p>
       <w:pPr>
@@ -25945,7 +25431,7 @@
           <w:lang w:val="es-CO"/>
         </w:rPr>
         <w:drawing>
-          <wp:inline distT="19050" distB="19050" distL="19050" distR="19050" wp14:anchorId="66B804D1" wp14:editId="3C9DABAE">
+          <wp:inline distT="19050" distB="19050" distL="19050" distR="19050" wp14:anchorId="66B804D1" wp14:editId="2A1AA9C1">
             <wp:extent cx="904875" cy="957580"/>
             <wp:effectExtent l="0" t="0" r="0" b="0"/>
             <wp:docPr id="1" name="image1.png"/>
@@ -25958,7 +25444,7 @@
                     <pic:cNvPicPr preferRelativeResize="0"/>
                   </pic:nvPicPr>
                   <pic:blipFill>
-                    <a:blip r:embed="rId17"/>
+                    <a:blip r:embed="rId21"/>
                     <a:srcRect/>
                     <a:stretch>
                       <a:fillRect/>
@@ -26000,49 +25486,6 @@
           <w:lang w:val="es-CO"/>
         </w:rPr>
       </w:pPr>
-      <w:r>
-        <w:rPr>
-          <w:rFonts w:ascii="Calibri" w:eastAsia="Calibri" w:hAnsi="Calibri" w:cs="Calibri"/>
-          <w:noProof/>
-          <w:color w:val="000000"/>
-          <w:lang w:val="es-CO"/>
-        </w:rPr>
-        <w:drawing>
-          <wp:inline distT="19050" distB="19050" distL="19050" distR="19050" wp14:anchorId="07CFFF51" wp14:editId="51827661">
-            <wp:extent cx="5612131" cy="2852420"/>
-            <wp:effectExtent l="0" t="0" r="0" b="0"/>
-            <wp:docPr id="2" name="image2.png"/>
-            <wp:cNvGraphicFramePr/>
-            <a:graphic xmlns:a="http://schemas.openxmlformats.org/drawingml/2006/main">
-              <a:graphicData uri="http://schemas.openxmlformats.org/drawingml/2006/picture">
-                <pic:pic xmlns:pic="http://schemas.openxmlformats.org/drawingml/2006/picture">
-                  <pic:nvPicPr>
-                    <pic:cNvPr id="0" name="image2.png"/>
-                    <pic:cNvPicPr preferRelativeResize="0"/>
-                  </pic:nvPicPr>
-                  <pic:blipFill>
-                    <a:blip r:embed="rId17"/>
-                    <a:srcRect/>
-                    <a:stretch>
-                      <a:fillRect/>
-                    </a:stretch>
-                  </pic:blipFill>
-                  <pic:spPr>
-                    <a:xfrm>
-                      <a:off x="0" y="0"/>
-                      <a:ext cx="5612131" cy="2852420"/>
-                    </a:xfrm>
-                    <a:prstGeom prst="rect">
-                      <a:avLst/>
-                    </a:prstGeom>
-                    <a:ln/>
-                  </pic:spPr>
-                </pic:pic>
-              </a:graphicData>
-            </a:graphic>
-          </wp:inline>
-        </w:drawing>
-      </w:r>
     </w:p>
     <w:tbl>
       <w:tblPr>
@@ -26280,7 +25723,6 @@
                 <w:color w:val="000000"/>
                 <w:lang w:val="es-CO"/>
               </w:rPr>
-              <w:lastRenderedPageBreak/>
               <w:t xml:space="preserve">Descripción </w:t>
             </w:r>
           </w:p>
@@ -26321,46 +25763,8 @@
                 <w:color w:val="000000"/>
                 <w:lang w:val="es-CO"/>
               </w:rPr>
-              <w:t xml:space="preserve">El sistema deberá de validar el número de documento </w:t>
-            </w:r>
-            <w:proofErr w:type="gramStart"/>
-            <w:r>
-              <w:rPr>
-                <w:rFonts w:ascii="Calibri" w:eastAsia="Calibri" w:hAnsi="Calibri" w:cs="Calibri"/>
-                <w:color w:val="000000"/>
-                <w:lang w:val="es-CO"/>
-              </w:rPr>
-              <w:t>de  identidad</w:t>
-            </w:r>
-            <w:proofErr w:type="gramEnd"/>
-            <w:r>
-              <w:rPr>
-                <w:rFonts w:ascii="Calibri" w:eastAsia="Calibri" w:hAnsi="Calibri" w:cs="Calibri"/>
-                <w:color w:val="000000"/>
-                <w:lang w:val="es-CO"/>
-              </w:rPr>
-              <w:t xml:space="preserve"> del capitán y </w:t>
-            </w:r>
-            <w:proofErr w:type="gramStart"/>
-            <w:r>
-              <w:rPr>
-                <w:rFonts w:ascii="Calibri" w:eastAsia="Calibri" w:hAnsi="Calibri" w:cs="Calibri"/>
-                <w:color w:val="000000"/>
-                <w:lang w:val="es-CO"/>
-              </w:rPr>
-              <w:t xml:space="preserve">el </w:t>
-            </w:r>
-            <w:proofErr w:type="spellStart"/>
-            <w:r>
-              <w:rPr>
-                <w:rFonts w:ascii="Calibri" w:eastAsia="Calibri" w:hAnsi="Calibri" w:cs="Calibri"/>
-                <w:color w:val="000000"/>
-                <w:lang w:val="es-CO"/>
-              </w:rPr>
-              <w:t>password</w:t>
-            </w:r>
-            <w:proofErr w:type="spellEnd"/>
-            <w:proofErr w:type="gramEnd"/>
+              <w:t>El sistema deberá de validar el número de documento de  identidad del capitán y el password</w:t>
+            </w:r>
           </w:p>
         </w:tc>
       </w:tr>
@@ -27195,23 +26599,14 @@
                 <w:lang w:val="es-CO"/>
               </w:rPr>
             </w:pPr>
-            <w:proofErr w:type="spellStart"/>
-            <w:r>
-              <w:rPr>
-                <w:rFonts w:ascii="Calibri" w:eastAsia="Calibri" w:hAnsi="Calibri" w:cs="Calibri"/>
-                <w:color w:val="000000"/>
-                <w:lang w:val="es-CO"/>
-              </w:rPr>
-              <w:t>Pos</w:t>
-            </w:r>
-            <w:proofErr w:type="spellEnd"/>
-            <w:r>
-              <w:rPr>
-                <w:rFonts w:ascii="Calibri" w:eastAsia="Calibri" w:hAnsi="Calibri" w:cs="Calibri"/>
-                <w:color w:val="000000"/>
-                <w:lang w:val="es-CO"/>
-              </w:rPr>
-              <w:t xml:space="preserve"> Condición </w:t>
+            <w:r>
+              <w:rPr>
+                <w:rFonts w:ascii="Calibri" w:eastAsia="Calibri" w:hAnsi="Calibri" w:cs="Calibri"/>
+                <w:color w:val="000000"/>
+                <w:lang w:val="es-CO"/>
+              </w:rPr>
+              <w:lastRenderedPageBreak/>
+              <w:t xml:space="preserve">Pos Condición </w:t>
             </w:r>
           </w:p>
         </w:tc>
@@ -27677,7 +27072,7 @@
                     <pic:cNvPicPr preferRelativeResize="0"/>
                   </pic:nvPicPr>
                   <pic:blipFill>
-                    <a:blip r:embed="rId17"/>
+                    <a:blip r:embed="rId21"/>
                     <a:srcRect/>
                     <a:stretch>
                       <a:fillRect/>
@@ -28347,71 +27742,7 @@
                 <w:color w:val="000000"/>
                 <w:lang w:val="es-CO"/>
               </w:rPr>
-              <w:t xml:space="preserve">Ingresar el </w:t>
-            </w:r>
-            <w:proofErr w:type="spellStart"/>
-            <w:r>
-              <w:rPr>
-                <w:rFonts w:ascii="Calibri" w:eastAsia="Calibri" w:hAnsi="Calibri" w:cs="Calibri"/>
-                <w:color w:val="000000"/>
-                <w:lang w:val="es-CO"/>
-              </w:rPr>
-              <w:t>login</w:t>
-            </w:r>
-            <w:proofErr w:type="spellEnd"/>
-            <w:r>
-              <w:rPr>
-                <w:rFonts w:ascii="Calibri" w:eastAsia="Calibri" w:hAnsi="Calibri" w:cs="Calibri"/>
-                <w:color w:val="000000"/>
-                <w:lang w:val="es-CO"/>
-              </w:rPr>
-              <w:t xml:space="preserve"> y </w:t>
-            </w:r>
-            <w:proofErr w:type="gramStart"/>
-            <w:r>
-              <w:rPr>
-                <w:rFonts w:ascii="Calibri" w:eastAsia="Calibri" w:hAnsi="Calibri" w:cs="Calibri"/>
-                <w:color w:val="000000"/>
-                <w:lang w:val="es-CO"/>
-              </w:rPr>
-              <w:t xml:space="preserve">el </w:t>
-            </w:r>
-            <w:proofErr w:type="spellStart"/>
-            <w:r>
-              <w:rPr>
-                <w:rFonts w:ascii="Calibri" w:eastAsia="Calibri" w:hAnsi="Calibri" w:cs="Calibri"/>
-                <w:color w:val="000000"/>
-                <w:lang w:val="es-CO"/>
-              </w:rPr>
-              <w:t>password</w:t>
-            </w:r>
-            <w:proofErr w:type="spellEnd"/>
-            <w:proofErr w:type="gramEnd"/>
-            <w:r>
-              <w:rPr>
-                <w:rFonts w:ascii="Calibri" w:eastAsia="Calibri" w:hAnsi="Calibri" w:cs="Calibri"/>
-                <w:color w:val="000000"/>
-                <w:lang w:val="es-CO"/>
-              </w:rPr>
-              <w:t xml:space="preserve"> para poder acceder </w:t>
-            </w:r>
-            <w:proofErr w:type="gramStart"/>
-            <w:r>
-              <w:rPr>
-                <w:rFonts w:ascii="Calibri" w:eastAsia="Calibri" w:hAnsi="Calibri" w:cs="Calibri"/>
-                <w:color w:val="000000"/>
-                <w:lang w:val="es-CO"/>
-              </w:rPr>
-              <w:t>al  sistema</w:t>
-            </w:r>
-            <w:proofErr w:type="gramEnd"/>
-            <w:r>
-              <w:rPr>
-                <w:rFonts w:ascii="Calibri" w:eastAsia="Calibri" w:hAnsi="Calibri" w:cs="Calibri"/>
-                <w:color w:val="000000"/>
-                <w:lang w:val="es-CO"/>
-              </w:rPr>
-              <w:t xml:space="preserve"> ya sea el sistema web o el correo</w:t>
+              <w:t>Ingresar el login y el password para poder acceder al  sistema ya sea el sistema web o el correo</w:t>
             </w:r>
           </w:p>
         </w:tc>
@@ -28798,23 +28129,13 @@
                 <w:lang w:val="es-CO"/>
               </w:rPr>
             </w:pPr>
-            <w:proofErr w:type="spellStart"/>
-            <w:r>
-              <w:rPr>
-                <w:rFonts w:ascii="Calibri" w:eastAsia="Calibri" w:hAnsi="Calibri" w:cs="Calibri"/>
-                <w:color w:val="000000"/>
-                <w:lang w:val="es-CO"/>
-              </w:rPr>
-              <w:t>Pos</w:t>
-            </w:r>
-            <w:proofErr w:type="spellEnd"/>
-            <w:r>
-              <w:rPr>
-                <w:rFonts w:ascii="Calibri" w:eastAsia="Calibri" w:hAnsi="Calibri" w:cs="Calibri"/>
-                <w:color w:val="000000"/>
-                <w:lang w:val="es-CO"/>
-              </w:rPr>
-              <w:t xml:space="preserve"> Condición </w:t>
+            <w:r>
+              <w:rPr>
+                <w:rFonts w:ascii="Calibri" w:eastAsia="Calibri" w:hAnsi="Calibri" w:cs="Calibri"/>
+                <w:color w:val="000000"/>
+                <w:lang w:val="es-CO"/>
+              </w:rPr>
+              <w:t xml:space="preserve">Pos Condición </w:t>
             </w:r>
           </w:p>
         </w:tc>
@@ -29090,25 +28411,7 @@
                 <w:color w:val="000000"/>
                 <w:lang w:val="es-CO"/>
               </w:rPr>
-              <w:t xml:space="preserve">Si los datos ingresados no son válidos no </w:t>
-            </w:r>
-            <w:proofErr w:type="gramStart"/>
-            <w:r>
-              <w:rPr>
-                <w:rFonts w:ascii="Calibri" w:eastAsia="Calibri" w:hAnsi="Calibri" w:cs="Calibri"/>
-                <w:color w:val="000000"/>
-                <w:lang w:val="es-CO"/>
-              </w:rPr>
-              <w:t>podrá  ingresar</w:t>
-            </w:r>
-            <w:proofErr w:type="gramEnd"/>
-            <w:r>
-              <w:rPr>
-                <w:rFonts w:ascii="Calibri" w:eastAsia="Calibri" w:hAnsi="Calibri" w:cs="Calibri"/>
-                <w:color w:val="000000"/>
-                <w:lang w:val="es-CO"/>
-              </w:rPr>
-              <w:t xml:space="preserve"> al sistema</w:t>
+              <w:t>Si los datos ingresados no son válidos no podrá  ingresar al sistema</w:t>
             </w:r>
           </w:p>
         </w:tc>
@@ -29607,6 +28910,7 @@
                 <w:color w:val="000000"/>
                 <w:lang w:val="es-CO"/>
               </w:rPr>
+              <w:lastRenderedPageBreak/>
               <w:t xml:space="preserve">Precondición </w:t>
             </w:r>
           </w:p>
@@ -30286,23 +29590,13 @@
                 <w:lang w:val="es-CO"/>
               </w:rPr>
             </w:pPr>
-            <w:proofErr w:type="spellStart"/>
-            <w:r>
-              <w:rPr>
-                <w:rFonts w:ascii="Calibri" w:eastAsia="Calibri" w:hAnsi="Calibri" w:cs="Calibri"/>
-                <w:color w:val="000000"/>
-                <w:lang w:val="es-CO"/>
-              </w:rPr>
-              <w:t>Pos</w:t>
-            </w:r>
-            <w:proofErr w:type="spellEnd"/>
-            <w:r>
-              <w:rPr>
-                <w:rFonts w:ascii="Calibri" w:eastAsia="Calibri" w:hAnsi="Calibri" w:cs="Calibri"/>
-                <w:color w:val="000000"/>
-                <w:lang w:val="es-CO"/>
-              </w:rPr>
-              <w:t xml:space="preserve"> Condición </w:t>
+            <w:r>
+              <w:rPr>
+                <w:rFonts w:ascii="Calibri" w:eastAsia="Calibri" w:hAnsi="Calibri" w:cs="Calibri"/>
+                <w:color w:val="000000"/>
+                <w:lang w:val="es-CO"/>
+              </w:rPr>
+              <w:t xml:space="preserve">Pos Condición </w:t>
             </w:r>
           </w:p>
         </w:tc>
@@ -30578,53 +29872,7 @@
                 <w:color w:val="000000"/>
                 <w:lang w:val="es-CO"/>
               </w:rPr>
-              <w:t xml:space="preserve">Si el </w:t>
-            </w:r>
-            <w:proofErr w:type="spellStart"/>
-            <w:r>
-              <w:rPr>
-                <w:rFonts w:ascii="Calibri" w:eastAsia="Calibri" w:hAnsi="Calibri" w:cs="Calibri"/>
-                <w:color w:val="000000"/>
-                <w:lang w:val="es-CO"/>
-              </w:rPr>
-              <w:t>login</w:t>
-            </w:r>
-            <w:proofErr w:type="spellEnd"/>
-            <w:r>
-              <w:rPr>
-                <w:rFonts w:ascii="Calibri" w:eastAsia="Calibri" w:hAnsi="Calibri" w:cs="Calibri"/>
-                <w:color w:val="000000"/>
-                <w:lang w:val="es-CO"/>
-              </w:rPr>
-              <w:t xml:space="preserve"> y </w:t>
-            </w:r>
-            <w:proofErr w:type="gramStart"/>
-            <w:r>
-              <w:rPr>
-                <w:rFonts w:ascii="Calibri" w:eastAsia="Calibri" w:hAnsi="Calibri" w:cs="Calibri"/>
-                <w:color w:val="000000"/>
-                <w:lang w:val="es-CO"/>
-              </w:rPr>
-              <w:t xml:space="preserve">el </w:t>
-            </w:r>
-            <w:proofErr w:type="spellStart"/>
-            <w:r>
-              <w:rPr>
-                <w:rFonts w:ascii="Calibri" w:eastAsia="Calibri" w:hAnsi="Calibri" w:cs="Calibri"/>
-                <w:color w:val="000000"/>
-                <w:lang w:val="es-CO"/>
-              </w:rPr>
-              <w:t>password</w:t>
-            </w:r>
-            <w:proofErr w:type="spellEnd"/>
-            <w:proofErr w:type="gramEnd"/>
-            <w:r>
-              <w:rPr>
-                <w:rFonts w:ascii="Calibri" w:eastAsia="Calibri" w:hAnsi="Calibri" w:cs="Calibri"/>
-                <w:color w:val="000000"/>
-                <w:lang w:val="es-CO"/>
-              </w:rPr>
-              <w:t xml:space="preserve"> son incorrectos no </w:t>
+              <w:t xml:space="preserve">Si el login y el password son incorrectos no </w:t>
             </w:r>
             <w:r>
               <w:rPr>
@@ -31231,7 +30479,6 @@
                 <w:color w:val="000000"/>
                 <w:lang w:val="es-CO"/>
               </w:rPr>
-              <w:lastRenderedPageBreak/>
               <w:t>Normal</w:t>
             </w:r>
           </w:p>
@@ -31271,7 +30518,6 @@
                 <w:color w:val="000000"/>
                 <w:lang w:val="es-CO"/>
               </w:rPr>
-              <w:lastRenderedPageBreak/>
               <w:t xml:space="preserve">Paso </w:t>
             </w:r>
           </w:p>
@@ -31800,23 +31046,13 @@
                 <w:lang w:val="es-CO"/>
               </w:rPr>
             </w:pPr>
-            <w:proofErr w:type="spellStart"/>
-            <w:r>
-              <w:rPr>
-                <w:rFonts w:ascii="Calibri" w:eastAsia="Calibri" w:hAnsi="Calibri" w:cs="Calibri"/>
-                <w:color w:val="000000"/>
-                <w:lang w:val="es-CO"/>
-              </w:rPr>
-              <w:t>Pos</w:t>
-            </w:r>
-            <w:proofErr w:type="spellEnd"/>
-            <w:r>
-              <w:rPr>
-                <w:rFonts w:ascii="Calibri" w:eastAsia="Calibri" w:hAnsi="Calibri" w:cs="Calibri"/>
-                <w:color w:val="000000"/>
-                <w:lang w:val="es-CO"/>
-              </w:rPr>
-              <w:t xml:space="preserve"> Condición </w:t>
+            <w:r>
+              <w:rPr>
+                <w:rFonts w:ascii="Calibri" w:eastAsia="Calibri" w:hAnsi="Calibri" w:cs="Calibri"/>
+                <w:color w:val="000000"/>
+                <w:lang w:val="es-CO"/>
+              </w:rPr>
+              <w:t xml:space="preserve">Pos Condición </w:t>
             </w:r>
           </w:p>
         </w:tc>
@@ -32092,71 +31328,7 @@
                 <w:color w:val="000000"/>
                 <w:lang w:val="es-CO"/>
               </w:rPr>
-              <w:t xml:space="preserve">Si el </w:t>
-            </w:r>
-            <w:proofErr w:type="spellStart"/>
-            <w:r>
-              <w:rPr>
-                <w:rFonts w:ascii="Calibri" w:eastAsia="Calibri" w:hAnsi="Calibri" w:cs="Calibri"/>
-                <w:color w:val="000000"/>
-                <w:lang w:val="es-CO"/>
-              </w:rPr>
-              <w:t>login</w:t>
-            </w:r>
-            <w:proofErr w:type="spellEnd"/>
-            <w:r>
-              <w:rPr>
-                <w:rFonts w:ascii="Calibri" w:eastAsia="Calibri" w:hAnsi="Calibri" w:cs="Calibri"/>
-                <w:color w:val="000000"/>
-                <w:lang w:val="es-CO"/>
-              </w:rPr>
-              <w:t xml:space="preserve"> y </w:t>
-            </w:r>
-            <w:proofErr w:type="gramStart"/>
-            <w:r>
-              <w:rPr>
-                <w:rFonts w:ascii="Calibri" w:eastAsia="Calibri" w:hAnsi="Calibri" w:cs="Calibri"/>
-                <w:color w:val="000000"/>
-                <w:lang w:val="es-CO"/>
-              </w:rPr>
-              <w:t xml:space="preserve">el </w:t>
-            </w:r>
-            <w:proofErr w:type="spellStart"/>
-            <w:r>
-              <w:rPr>
-                <w:rFonts w:ascii="Calibri" w:eastAsia="Calibri" w:hAnsi="Calibri" w:cs="Calibri"/>
-                <w:color w:val="000000"/>
-                <w:lang w:val="es-CO"/>
-              </w:rPr>
-              <w:t>password</w:t>
-            </w:r>
-            <w:proofErr w:type="spellEnd"/>
-            <w:proofErr w:type="gramEnd"/>
-            <w:r>
-              <w:rPr>
-                <w:rFonts w:ascii="Calibri" w:eastAsia="Calibri" w:hAnsi="Calibri" w:cs="Calibri"/>
-                <w:color w:val="000000"/>
-                <w:lang w:val="es-CO"/>
-              </w:rPr>
-              <w:t xml:space="preserve"> son incorrectos no </w:t>
-            </w:r>
-            <w:proofErr w:type="gramStart"/>
-            <w:r>
-              <w:rPr>
-                <w:rFonts w:ascii="Calibri" w:eastAsia="Calibri" w:hAnsi="Calibri" w:cs="Calibri"/>
-                <w:color w:val="000000"/>
-                <w:lang w:val="es-CO"/>
-              </w:rPr>
-              <w:t>podrá  acceder</w:t>
-            </w:r>
-            <w:proofErr w:type="gramEnd"/>
-            <w:r>
-              <w:rPr>
-                <w:rFonts w:ascii="Calibri" w:eastAsia="Calibri" w:hAnsi="Calibri" w:cs="Calibri"/>
-                <w:color w:val="000000"/>
-                <w:lang w:val="es-CO"/>
-              </w:rPr>
-              <w:t xml:space="preserve"> al sistema</w:t>
+              <w:t>Si el login y el password son incorrectos no podrá  acceder al sistema</w:t>
             </w:r>
           </w:p>
         </w:tc>
@@ -32290,6 +31462,142 @@
           <w:lang w:val="es-CO"/>
         </w:rPr>
       </w:pPr>
+    </w:p>
+    <w:p>
+      <w:pPr>
+        <w:widowControl w:val="0"/>
+        <w:pBdr>
+          <w:top w:val="nil"/>
+          <w:left w:val="nil"/>
+          <w:bottom w:val="nil"/>
+          <w:right w:val="nil"/>
+          <w:between w:val="nil"/>
+        </w:pBdr>
+        <w:rPr>
+          <w:color w:val="000000"/>
+          <w:lang w:val="es-CO"/>
+        </w:rPr>
+      </w:pPr>
+    </w:p>
+    <w:p>
+      <w:pPr>
+        <w:widowControl w:val="0"/>
+        <w:pBdr>
+          <w:top w:val="nil"/>
+          <w:left w:val="nil"/>
+          <w:bottom w:val="nil"/>
+          <w:right w:val="nil"/>
+          <w:between w:val="nil"/>
+        </w:pBdr>
+        <w:rPr>
+          <w:color w:val="000000"/>
+          <w:lang w:val="es-CO"/>
+        </w:rPr>
+      </w:pPr>
+    </w:p>
+    <w:p>
+      <w:pPr>
+        <w:widowControl w:val="0"/>
+        <w:pBdr>
+          <w:top w:val="nil"/>
+          <w:left w:val="nil"/>
+          <w:bottom w:val="nil"/>
+          <w:right w:val="nil"/>
+          <w:between w:val="nil"/>
+        </w:pBdr>
+        <w:rPr>
+          <w:color w:val="000000"/>
+          <w:lang w:val="es-CO"/>
+        </w:rPr>
+      </w:pPr>
+    </w:p>
+    <w:p>
+      <w:pPr>
+        <w:widowControl w:val="0"/>
+        <w:pBdr>
+          <w:top w:val="nil"/>
+          <w:left w:val="nil"/>
+          <w:bottom w:val="nil"/>
+          <w:right w:val="nil"/>
+          <w:between w:val="nil"/>
+        </w:pBdr>
+        <w:rPr>
+          <w:color w:val="000000"/>
+          <w:lang w:val="es-CO"/>
+        </w:rPr>
+      </w:pPr>
+    </w:p>
+    <w:p>
+      <w:pPr>
+        <w:widowControl w:val="0"/>
+        <w:pBdr>
+          <w:top w:val="nil"/>
+          <w:left w:val="nil"/>
+          <w:bottom w:val="nil"/>
+          <w:right w:val="nil"/>
+          <w:between w:val="nil"/>
+        </w:pBdr>
+        <w:rPr>
+          <w:color w:val="000000"/>
+          <w:lang w:val="es-CO"/>
+        </w:rPr>
+      </w:pPr>
+      <w:r>
+        <w:rPr>
+          <w:color w:val="000000"/>
+          <w:lang w:val="es-CO"/>
+        </w:rPr>
+        <w:lastRenderedPageBreak/>
+        <w:drawing>
+          <wp:anchor distT="0" distB="0" distL="114300" distR="114300" simplePos="0" relativeHeight="251662336" behindDoc="0" locked="0" layoutInCell="1" allowOverlap="1" wp14:anchorId="202A2AAD" wp14:editId="2F49817E">
+            <wp:simplePos x="0" y="0"/>
+            <wp:positionH relativeFrom="column">
+              <wp:posOffset>1201917</wp:posOffset>
+            </wp:positionH>
+            <wp:positionV relativeFrom="paragraph">
+              <wp:posOffset>249</wp:posOffset>
+            </wp:positionV>
+            <wp:extent cx="3972479" cy="3419952"/>
+            <wp:effectExtent l="0" t="0" r="9525" b="9525"/>
+            <wp:wrapTopAndBottom/>
+            <wp:docPr id="1884195769" name="Imagen 1" descr="Diagrama&#10;&#10;El contenido generado por IA puede ser incorrecto."/>
+            <wp:cNvGraphicFramePr>
+              <a:graphicFrameLocks xmlns:a="http://schemas.openxmlformats.org/drawingml/2006/main" noChangeAspect="1"/>
+            </wp:cNvGraphicFramePr>
+            <a:graphic xmlns:a="http://schemas.openxmlformats.org/drawingml/2006/main">
+              <a:graphicData uri="http://schemas.openxmlformats.org/drawingml/2006/picture">
+                <pic:pic xmlns:pic="http://schemas.openxmlformats.org/drawingml/2006/picture">
+                  <pic:nvPicPr>
+                    <pic:cNvPr id="1884195769" name="Imagen 1" descr="Diagrama&#10;&#10;El contenido generado por IA puede ser incorrecto."/>
+                    <pic:cNvPicPr/>
+                  </pic:nvPicPr>
+                  <pic:blipFill>
+                    <a:blip r:embed="rId22">
+                      <a:extLst>
+                        <a:ext uri="{28A0092B-C50C-407E-A947-70E740481C1C}">
+                          <a14:useLocalDpi xmlns:a14="http://schemas.microsoft.com/office/drawing/2010/main" val="0"/>
+                        </a:ext>
+                      </a:extLst>
+                    </a:blip>
+                    <a:stretch>
+                      <a:fillRect/>
+                    </a:stretch>
+                  </pic:blipFill>
+                  <pic:spPr>
+                    <a:xfrm>
+                      <a:off x="0" y="0"/>
+                      <a:ext cx="3972479" cy="3419952"/>
+                    </a:xfrm>
+                    <a:prstGeom prst="rect">
+                      <a:avLst/>
+                    </a:prstGeom>
+                  </pic:spPr>
+                </pic:pic>
+              </a:graphicData>
+            </a:graphic>
+          </wp:anchor>
+        </w:drawing>
+      </w:r>
     </w:p>
     <w:tbl>
       <w:tblPr>
@@ -32559,45 +31867,7 @@
                 <w:color w:val="000000"/>
                 <w:lang w:val="es-CO"/>
               </w:rPr>
-              <w:t xml:space="preserve">El sistema permitirá registrar nuevos usuarios con un </w:t>
-            </w:r>
-            <w:proofErr w:type="spellStart"/>
-            <w:r>
-              <w:rPr>
-                <w:rFonts w:ascii="Calibri" w:eastAsia="Calibri" w:hAnsi="Calibri" w:cs="Calibri"/>
-                <w:color w:val="000000"/>
-                <w:lang w:val="es-CO"/>
-              </w:rPr>
-              <w:t>login</w:t>
-            </w:r>
-            <w:proofErr w:type="spellEnd"/>
-            <w:r>
-              <w:rPr>
-                <w:rFonts w:ascii="Calibri" w:eastAsia="Calibri" w:hAnsi="Calibri" w:cs="Calibri"/>
-                <w:color w:val="000000"/>
-                <w:lang w:val="es-CO"/>
-              </w:rPr>
-              <w:t xml:space="preserve"> y </w:t>
-            </w:r>
-            <w:proofErr w:type="spellStart"/>
-            <w:proofErr w:type="gramStart"/>
-            <w:r>
-              <w:rPr>
-                <w:rFonts w:ascii="Calibri" w:eastAsia="Calibri" w:hAnsi="Calibri" w:cs="Calibri"/>
-                <w:color w:val="000000"/>
-                <w:lang w:val="es-CO"/>
-              </w:rPr>
-              <w:t>password</w:t>
-            </w:r>
-            <w:proofErr w:type="spellEnd"/>
-            <w:proofErr w:type="gramEnd"/>
-            <w:r>
-              <w:rPr>
-                <w:rFonts w:ascii="Calibri" w:eastAsia="Calibri" w:hAnsi="Calibri" w:cs="Calibri"/>
-                <w:color w:val="000000"/>
-                <w:lang w:val="es-CO"/>
-              </w:rPr>
-              <w:t xml:space="preserve"> únicos.</w:t>
+              <w:t>El sistema permitirá registrar nuevos usuarios con un login y password únicos.</w:t>
             </w:r>
           </w:p>
         </w:tc>
@@ -32944,45 +32214,7 @@
                 <w:color w:val="000000"/>
                 <w:lang w:val="es-CO"/>
               </w:rPr>
-              <w:t xml:space="preserve">El administrador accede al sistema con </w:t>
-            </w:r>
-            <w:proofErr w:type="spellStart"/>
-            <w:r>
-              <w:rPr>
-                <w:rFonts w:ascii="Calibri" w:eastAsia="Calibri" w:hAnsi="Calibri" w:cs="Calibri"/>
-                <w:color w:val="000000"/>
-                <w:lang w:val="es-CO"/>
-              </w:rPr>
-              <w:t>login</w:t>
-            </w:r>
-            <w:proofErr w:type="spellEnd"/>
-            <w:r>
-              <w:rPr>
-                <w:rFonts w:ascii="Calibri" w:eastAsia="Calibri" w:hAnsi="Calibri" w:cs="Calibri"/>
-                <w:color w:val="000000"/>
-                <w:lang w:val="es-CO"/>
-              </w:rPr>
-              <w:t xml:space="preserve"> y </w:t>
-            </w:r>
-            <w:proofErr w:type="spellStart"/>
-            <w:proofErr w:type="gramStart"/>
-            <w:r>
-              <w:rPr>
-                <w:rFonts w:ascii="Calibri" w:eastAsia="Calibri" w:hAnsi="Calibri" w:cs="Calibri"/>
-                <w:color w:val="000000"/>
-                <w:lang w:val="es-CO"/>
-              </w:rPr>
-              <w:t>password</w:t>
-            </w:r>
-            <w:proofErr w:type="spellEnd"/>
-            <w:proofErr w:type="gramEnd"/>
-            <w:r>
-              <w:rPr>
-                <w:rFonts w:ascii="Calibri" w:eastAsia="Calibri" w:hAnsi="Calibri" w:cs="Calibri"/>
-                <w:color w:val="000000"/>
-                <w:lang w:val="es-CO"/>
-              </w:rPr>
-              <w:t>.</w:t>
+              <w:t>El administrador accede al sistema con login y password.</w:t>
             </w:r>
           </w:p>
         </w:tc>
@@ -33320,45 +32552,7 @@
                 <w:color w:val="000000"/>
                 <w:lang w:val="es-CO"/>
               </w:rPr>
-              <w:t xml:space="preserve">El sistema registra al usuario con </w:t>
-            </w:r>
-            <w:proofErr w:type="spellStart"/>
-            <w:r>
-              <w:rPr>
-                <w:rFonts w:ascii="Calibri" w:eastAsia="Calibri" w:hAnsi="Calibri" w:cs="Calibri"/>
-                <w:color w:val="000000"/>
-                <w:lang w:val="es-CO"/>
-              </w:rPr>
-              <w:t>login</w:t>
-            </w:r>
-            <w:proofErr w:type="spellEnd"/>
-            <w:r>
-              <w:rPr>
-                <w:rFonts w:ascii="Calibri" w:eastAsia="Calibri" w:hAnsi="Calibri" w:cs="Calibri"/>
-                <w:color w:val="000000"/>
-                <w:lang w:val="es-CO"/>
-              </w:rPr>
-              <w:t xml:space="preserve"> y </w:t>
-            </w:r>
-            <w:proofErr w:type="spellStart"/>
-            <w:proofErr w:type="gramStart"/>
-            <w:r>
-              <w:rPr>
-                <w:rFonts w:ascii="Calibri" w:eastAsia="Calibri" w:hAnsi="Calibri" w:cs="Calibri"/>
-                <w:color w:val="000000"/>
-                <w:lang w:val="es-CO"/>
-              </w:rPr>
-              <w:t>password</w:t>
-            </w:r>
-            <w:proofErr w:type="spellEnd"/>
-            <w:proofErr w:type="gramEnd"/>
-            <w:r>
-              <w:rPr>
-                <w:rFonts w:ascii="Calibri" w:eastAsia="Calibri" w:hAnsi="Calibri" w:cs="Calibri"/>
-                <w:color w:val="000000"/>
-                <w:lang w:val="es-CO"/>
-              </w:rPr>
-              <w:t xml:space="preserve"> únicos.</w:t>
+              <w:t>El sistema registra al usuario con login y password únicos.</w:t>
             </w:r>
           </w:p>
         </w:tc>
@@ -33396,23 +32590,13 @@
                 <w:lang w:val="es-CO"/>
               </w:rPr>
             </w:pPr>
-            <w:proofErr w:type="spellStart"/>
-            <w:r>
-              <w:rPr>
-                <w:rFonts w:ascii="Calibri" w:eastAsia="Calibri" w:hAnsi="Calibri" w:cs="Calibri"/>
-                <w:color w:val="000000"/>
-                <w:lang w:val="es-CO"/>
-              </w:rPr>
-              <w:t>Pos</w:t>
-            </w:r>
-            <w:proofErr w:type="spellEnd"/>
-            <w:r>
-              <w:rPr>
-                <w:rFonts w:ascii="Calibri" w:eastAsia="Calibri" w:hAnsi="Calibri" w:cs="Calibri"/>
-                <w:color w:val="000000"/>
-                <w:lang w:val="es-CO"/>
-              </w:rPr>
-              <w:t xml:space="preserve"> Condición </w:t>
+            <w:r>
+              <w:rPr>
+                <w:rFonts w:ascii="Calibri" w:eastAsia="Calibri" w:hAnsi="Calibri" w:cs="Calibri"/>
+                <w:color w:val="000000"/>
+                <w:lang w:val="es-CO"/>
+              </w:rPr>
+              <w:t xml:space="preserve">Pos Condición </w:t>
             </w:r>
           </w:p>
         </w:tc>
@@ -33688,71 +32872,7 @@
                 <w:color w:val="000000"/>
                 <w:lang w:val="es-CO"/>
               </w:rPr>
-              <w:t xml:space="preserve">Si el </w:t>
-            </w:r>
-            <w:proofErr w:type="spellStart"/>
-            <w:r>
-              <w:rPr>
-                <w:rFonts w:ascii="Calibri" w:eastAsia="Calibri" w:hAnsi="Calibri" w:cs="Calibri"/>
-                <w:color w:val="000000"/>
-                <w:lang w:val="es-CO"/>
-              </w:rPr>
-              <w:t>login</w:t>
-            </w:r>
-            <w:proofErr w:type="spellEnd"/>
-            <w:r>
-              <w:rPr>
-                <w:rFonts w:ascii="Calibri" w:eastAsia="Calibri" w:hAnsi="Calibri" w:cs="Calibri"/>
-                <w:color w:val="000000"/>
-                <w:lang w:val="es-CO"/>
-              </w:rPr>
-              <w:t xml:space="preserve"> y </w:t>
-            </w:r>
-            <w:proofErr w:type="gramStart"/>
-            <w:r>
-              <w:rPr>
-                <w:rFonts w:ascii="Calibri" w:eastAsia="Calibri" w:hAnsi="Calibri" w:cs="Calibri"/>
-                <w:color w:val="000000"/>
-                <w:lang w:val="es-CO"/>
-              </w:rPr>
-              <w:t xml:space="preserve">el </w:t>
-            </w:r>
-            <w:proofErr w:type="spellStart"/>
-            <w:r>
-              <w:rPr>
-                <w:rFonts w:ascii="Calibri" w:eastAsia="Calibri" w:hAnsi="Calibri" w:cs="Calibri"/>
-                <w:color w:val="000000"/>
-                <w:lang w:val="es-CO"/>
-              </w:rPr>
-              <w:t>password</w:t>
-            </w:r>
-            <w:proofErr w:type="spellEnd"/>
-            <w:proofErr w:type="gramEnd"/>
-            <w:r>
-              <w:rPr>
-                <w:rFonts w:ascii="Calibri" w:eastAsia="Calibri" w:hAnsi="Calibri" w:cs="Calibri"/>
-                <w:color w:val="000000"/>
-                <w:lang w:val="es-CO"/>
-              </w:rPr>
-              <w:t xml:space="preserve"> son incorrectos no </w:t>
-            </w:r>
-            <w:proofErr w:type="gramStart"/>
-            <w:r>
-              <w:rPr>
-                <w:rFonts w:ascii="Calibri" w:eastAsia="Calibri" w:hAnsi="Calibri" w:cs="Calibri"/>
-                <w:color w:val="000000"/>
-                <w:lang w:val="es-CO"/>
-              </w:rPr>
-              <w:t>podrá  acceder</w:t>
-            </w:r>
-            <w:proofErr w:type="gramEnd"/>
-            <w:r>
-              <w:rPr>
-                <w:rFonts w:ascii="Calibri" w:eastAsia="Calibri" w:hAnsi="Calibri" w:cs="Calibri"/>
-                <w:color w:val="000000"/>
-                <w:lang w:val="es-CO"/>
-              </w:rPr>
-              <w:t xml:space="preserve"> al sistema</w:t>
+              <w:t>Si el login y el password son incorrectos no podrá  acceder al sistema</w:t>
             </w:r>
           </w:p>
         </w:tc>
@@ -34047,7 +33167,6 @@
                 <w:color w:val="000000"/>
                 <w:lang w:val="es-CO"/>
               </w:rPr>
-              <w:lastRenderedPageBreak/>
               <w:t xml:space="preserve">Actor </w:t>
             </w:r>
           </w:p>
@@ -34783,23 +33902,13 @@
                 <w:lang w:val="es-CO"/>
               </w:rPr>
             </w:pPr>
-            <w:proofErr w:type="spellStart"/>
-            <w:r>
-              <w:rPr>
-                <w:rFonts w:ascii="Calibri" w:eastAsia="Calibri" w:hAnsi="Calibri" w:cs="Calibri"/>
-                <w:color w:val="000000"/>
-                <w:lang w:val="es-CO"/>
-              </w:rPr>
-              <w:t>Pos</w:t>
-            </w:r>
-            <w:proofErr w:type="spellEnd"/>
-            <w:r>
-              <w:rPr>
-                <w:rFonts w:ascii="Calibri" w:eastAsia="Calibri" w:hAnsi="Calibri" w:cs="Calibri"/>
-                <w:color w:val="000000"/>
-                <w:lang w:val="es-CO"/>
-              </w:rPr>
-              <w:t xml:space="preserve"> Condición </w:t>
+            <w:r>
+              <w:rPr>
+                <w:rFonts w:ascii="Calibri" w:eastAsia="Calibri" w:hAnsi="Calibri" w:cs="Calibri"/>
+                <w:color w:val="000000"/>
+                <w:lang w:val="es-CO"/>
+              </w:rPr>
+              <w:t xml:space="preserve">Pos Condición </w:t>
             </w:r>
           </w:p>
         </w:tc>
@@ -35075,71 +34184,7 @@
                 <w:color w:val="000000"/>
                 <w:lang w:val="es-CO"/>
               </w:rPr>
-              <w:t xml:space="preserve">Si el </w:t>
-            </w:r>
-            <w:proofErr w:type="spellStart"/>
-            <w:r>
-              <w:rPr>
-                <w:rFonts w:ascii="Calibri" w:eastAsia="Calibri" w:hAnsi="Calibri" w:cs="Calibri"/>
-                <w:color w:val="000000"/>
-                <w:lang w:val="es-CO"/>
-              </w:rPr>
-              <w:t>login</w:t>
-            </w:r>
-            <w:proofErr w:type="spellEnd"/>
-            <w:r>
-              <w:rPr>
-                <w:rFonts w:ascii="Calibri" w:eastAsia="Calibri" w:hAnsi="Calibri" w:cs="Calibri"/>
-                <w:color w:val="000000"/>
-                <w:lang w:val="es-CO"/>
-              </w:rPr>
-              <w:t xml:space="preserve"> y </w:t>
-            </w:r>
-            <w:proofErr w:type="gramStart"/>
-            <w:r>
-              <w:rPr>
-                <w:rFonts w:ascii="Calibri" w:eastAsia="Calibri" w:hAnsi="Calibri" w:cs="Calibri"/>
-                <w:color w:val="000000"/>
-                <w:lang w:val="es-CO"/>
-              </w:rPr>
-              <w:t xml:space="preserve">el </w:t>
-            </w:r>
-            <w:proofErr w:type="spellStart"/>
-            <w:r>
-              <w:rPr>
-                <w:rFonts w:ascii="Calibri" w:eastAsia="Calibri" w:hAnsi="Calibri" w:cs="Calibri"/>
-                <w:color w:val="000000"/>
-                <w:lang w:val="es-CO"/>
-              </w:rPr>
-              <w:t>password</w:t>
-            </w:r>
-            <w:proofErr w:type="spellEnd"/>
-            <w:proofErr w:type="gramEnd"/>
-            <w:r>
-              <w:rPr>
-                <w:rFonts w:ascii="Calibri" w:eastAsia="Calibri" w:hAnsi="Calibri" w:cs="Calibri"/>
-                <w:color w:val="000000"/>
-                <w:lang w:val="es-CO"/>
-              </w:rPr>
-              <w:t xml:space="preserve"> son incorrectos no </w:t>
-            </w:r>
-            <w:proofErr w:type="gramStart"/>
-            <w:r>
-              <w:rPr>
-                <w:rFonts w:ascii="Calibri" w:eastAsia="Calibri" w:hAnsi="Calibri" w:cs="Calibri"/>
-                <w:color w:val="000000"/>
-                <w:lang w:val="es-CO"/>
-              </w:rPr>
-              <w:t>podrá  acceder</w:t>
-            </w:r>
-            <w:proofErr w:type="gramEnd"/>
-            <w:r>
-              <w:rPr>
-                <w:rFonts w:ascii="Calibri" w:eastAsia="Calibri" w:hAnsi="Calibri" w:cs="Calibri"/>
-                <w:color w:val="000000"/>
-                <w:lang w:val="es-CO"/>
-              </w:rPr>
-              <w:t xml:space="preserve"> al sistema</w:t>
+              <w:t>Si el login y el password son incorrectos no podrá  acceder al sistema</w:t>
             </w:r>
           </w:p>
         </w:tc>
@@ -36261,23 +35306,13 @@
                 <w:lang w:val="es-CO"/>
               </w:rPr>
             </w:pPr>
-            <w:proofErr w:type="spellStart"/>
-            <w:r>
-              <w:rPr>
-                <w:rFonts w:ascii="Calibri" w:eastAsia="Calibri" w:hAnsi="Calibri" w:cs="Calibri"/>
-                <w:color w:val="000000"/>
-                <w:lang w:val="es-CO"/>
-              </w:rPr>
-              <w:t>Pos</w:t>
-            </w:r>
-            <w:proofErr w:type="spellEnd"/>
-            <w:r>
-              <w:rPr>
-                <w:rFonts w:ascii="Calibri" w:eastAsia="Calibri" w:hAnsi="Calibri" w:cs="Calibri"/>
-                <w:color w:val="000000"/>
-                <w:lang w:val="es-CO"/>
-              </w:rPr>
-              <w:t xml:space="preserve"> Condición </w:t>
+            <w:r>
+              <w:rPr>
+                <w:rFonts w:ascii="Calibri" w:eastAsia="Calibri" w:hAnsi="Calibri" w:cs="Calibri"/>
+                <w:color w:val="000000"/>
+                <w:lang w:val="es-CO"/>
+              </w:rPr>
+              <w:t xml:space="preserve">Pos Condición </w:t>
             </w:r>
           </w:p>
         </w:tc>
@@ -36553,71 +35588,7 @@
                 <w:color w:val="000000"/>
                 <w:lang w:val="es-CO"/>
               </w:rPr>
-              <w:t xml:space="preserve">Si el </w:t>
-            </w:r>
-            <w:proofErr w:type="spellStart"/>
-            <w:r>
-              <w:rPr>
-                <w:rFonts w:ascii="Calibri" w:eastAsia="Calibri" w:hAnsi="Calibri" w:cs="Calibri"/>
-                <w:color w:val="000000"/>
-                <w:lang w:val="es-CO"/>
-              </w:rPr>
-              <w:t>login</w:t>
-            </w:r>
-            <w:proofErr w:type="spellEnd"/>
-            <w:r>
-              <w:rPr>
-                <w:rFonts w:ascii="Calibri" w:eastAsia="Calibri" w:hAnsi="Calibri" w:cs="Calibri"/>
-                <w:color w:val="000000"/>
-                <w:lang w:val="es-CO"/>
-              </w:rPr>
-              <w:t xml:space="preserve"> y </w:t>
-            </w:r>
-            <w:proofErr w:type="gramStart"/>
-            <w:r>
-              <w:rPr>
-                <w:rFonts w:ascii="Calibri" w:eastAsia="Calibri" w:hAnsi="Calibri" w:cs="Calibri"/>
-                <w:color w:val="000000"/>
-                <w:lang w:val="es-CO"/>
-              </w:rPr>
-              <w:t xml:space="preserve">el </w:t>
-            </w:r>
-            <w:proofErr w:type="spellStart"/>
-            <w:r>
-              <w:rPr>
-                <w:rFonts w:ascii="Calibri" w:eastAsia="Calibri" w:hAnsi="Calibri" w:cs="Calibri"/>
-                <w:color w:val="000000"/>
-                <w:lang w:val="es-CO"/>
-              </w:rPr>
-              <w:t>password</w:t>
-            </w:r>
-            <w:proofErr w:type="spellEnd"/>
-            <w:proofErr w:type="gramEnd"/>
-            <w:r>
-              <w:rPr>
-                <w:rFonts w:ascii="Calibri" w:eastAsia="Calibri" w:hAnsi="Calibri" w:cs="Calibri"/>
-                <w:color w:val="000000"/>
-                <w:lang w:val="es-CO"/>
-              </w:rPr>
-              <w:t xml:space="preserve"> son incorrectos no </w:t>
-            </w:r>
-            <w:proofErr w:type="gramStart"/>
-            <w:r>
-              <w:rPr>
-                <w:rFonts w:ascii="Calibri" w:eastAsia="Calibri" w:hAnsi="Calibri" w:cs="Calibri"/>
-                <w:color w:val="000000"/>
-                <w:lang w:val="es-CO"/>
-              </w:rPr>
-              <w:t>podrá  acceder</w:t>
-            </w:r>
-            <w:proofErr w:type="gramEnd"/>
-            <w:r>
-              <w:rPr>
-                <w:rFonts w:ascii="Calibri" w:eastAsia="Calibri" w:hAnsi="Calibri" w:cs="Calibri"/>
-                <w:color w:val="000000"/>
-                <w:lang w:val="es-CO"/>
-              </w:rPr>
-              <w:t xml:space="preserve"> al sistema</w:t>
+              <w:t>Si el login y el password son incorrectos no podrá  acceder al sistema</w:t>
             </w:r>
           </w:p>
         </w:tc>
@@ -37735,23 +36706,13 @@
                 <w:lang w:val="es-CO"/>
               </w:rPr>
             </w:pPr>
-            <w:proofErr w:type="spellStart"/>
-            <w:r>
-              <w:rPr>
-                <w:rFonts w:ascii="Calibri" w:eastAsia="Calibri" w:hAnsi="Calibri" w:cs="Calibri"/>
-                <w:color w:val="000000"/>
-                <w:lang w:val="es-CO"/>
-              </w:rPr>
-              <w:t>Pos</w:t>
-            </w:r>
-            <w:proofErr w:type="spellEnd"/>
-            <w:r>
-              <w:rPr>
-                <w:rFonts w:ascii="Calibri" w:eastAsia="Calibri" w:hAnsi="Calibri" w:cs="Calibri"/>
-                <w:color w:val="000000"/>
-                <w:lang w:val="es-CO"/>
-              </w:rPr>
-              <w:t xml:space="preserve"> Condición </w:t>
+            <w:r>
+              <w:rPr>
+                <w:rFonts w:ascii="Calibri" w:eastAsia="Calibri" w:hAnsi="Calibri" w:cs="Calibri"/>
+                <w:color w:val="000000"/>
+                <w:lang w:val="es-CO"/>
+              </w:rPr>
+              <w:t xml:space="preserve">Pos Condición </w:t>
             </w:r>
           </w:p>
         </w:tc>
@@ -38027,71 +36988,7 @@
                 <w:color w:val="000000"/>
                 <w:lang w:val="es-CO"/>
               </w:rPr>
-              <w:t xml:space="preserve">Si el </w:t>
-            </w:r>
-            <w:proofErr w:type="spellStart"/>
-            <w:r>
-              <w:rPr>
-                <w:rFonts w:ascii="Calibri" w:eastAsia="Calibri" w:hAnsi="Calibri" w:cs="Calibri"/>
-                <w:color w:val="000000"/>
-                <w:lang w:val="es-CO"/>
-              </w:rPr>
-              <w:t>login</w:t>
-            </w:r>
-            <w:proofErr w:type="spellEnd"/>
-            <w:r>
-              <w:rPr>
-                <w:rFonts w:ascii="Calibri" w:eastAsia="Calibri" w:hAnsi="Calibri" w:cs="Calibri"/>
-                <w:color w:val="000000"/>
-                <w:lang w:val="es-CO"/>
-              </w:rPr>
-              <w:t xml:space="preserve"> y </w:t>
-            </w:r>
-            <w:proofErr w:type="gramStart"/>
-            <w:r>
-              <w:rPr>
-                <w:rFonts w:ascii="Calibri" w:eastAsia="Calibri" w:hAnsi="Calibri" w:cs="Calibri"/>
-                <w:color w:val="000000"/>
-                <w:lang w:val="es-CO"/>
-              </w:rPr>
-              <w:t xml:space="preserve">el </w:t>
-            </w:r>
-            <w:proofErr w:type="spellStart"/>
-            <w:r>
-              <w:rPr>
-                <w:rFonts w:ascii="Calibri" w:eastAsia="Calibri" w:hAnsi="Calibri" w:cs="Calibri"/>
-                <w:color w:val="000000"/>
-                <w:lang w:val="es-CO"/>
-              </w:rPr>
-              <w:t>password</w:t>
-            </w:r>
-            <w:proofErr w:type="spellEnd"/>
-            <w:proofErr w:type="gramEnd"/>
-            <w:r>
-              <w:rPr>
-                <w:rFonts w:ascii="Calibri" w:eastAsia="Calibri" w:hAnsi="Calibri" w:cs="Calibri"/>
-                <w:color w:val="000000"/>
-                <w:lang w:val="es-CO"/>
-              </w:rPr>
-              <w:t xml:space="preserve"> son incorrectos no </w:t>
-            </w:r>
-            <w:proofErr w:type="gramStart"/>
-            <w:r>
-              <w:rPr>
-                <w:rFonts w:ascii="Calibri" w:eastAsia="Calibri" w:hAnsi="Calibri" w:cs="Calibri"/>
-                <w:color w:val="000000"/>
-                <w:lang w:val="es-CO"/>
-              </w:rPr>
-              <w:t>podrá  acceder</w:t>
-            </w:r>
-            <w:proofErr w:type="gramEnd"/>
-            <w:r>
-              <w:rPr>
-                <w:rFonts w:ascii="Calibri" w:eastAsia="Calibri" w:hAnsi="Calibri" w:cs="Calibri"/>
-                <w:color w:val="000000"/>
-                <w:lang w:val="es-CO"/>
-              </w:rPr>
-              <w:t xml:space="preserve"> al sistema</w:t>
+              <w:t>Si el login y el password son incorrectos no podrá  acceder al sistema</w:t>
             </w:r>
           </w:p>
         </w:tc>

</xml_diff>